<commit_message>
Update context object file
created context objects and differentiate the objects. Properties of the objects haven done.
</commit_message>
<xml_diff>
--- a/Context Objects and Requirements Sources.docx
+++ b/Context Objects and Requirements Sources.docx
@@ -1,8 +1,1311 @@
 
 <file path=word/document.xml><?xml version="1.0" encoding="utf-8"?>
-<w:document xmlns:wpc="http://schemas.microsoft.com/office/word/2010/wordprocessingCanvas" xmlns:mc="http://schemas.openxmlformats.org/markup-compatibility/2006" xmlns:o="urn:schemas-microsoft-com:office:office" xmlns:r="http://schemas.openxmlformats.org/officeDocument/2006/relationships" xmlns:m="http://schemas.openxmlformats.org/officeDocument/2006/math" xmlns:v="urn:schemas-microsoft-com:vml" xmlns:wp14="http://schemas.microsoft.com/office/word/2010/wordprocessingDrawing" xmlns:wp="http://schemas.openxmlformats.org/drawingml/2006/wordprocessingDrawing" xmlns:w10="urn:schemas-microsoft-com:office:word" xmlns:w="http://schemas.openxmlformats.org/wordprocessingml/2006/main" xmlns:w14="http://schemas.microsoft.com/office/word/2010/wordml" xmlns:w15="http://schemas.microsoft.com/office/word/2012/wordml" xmlns:wpg="http://schemas.microsoft.com/office/word/2010/wordprocessingGroup" xmlns:wpi="http://schemas.microsoft.com/office/word/2010/wordprocessingInk" xmlns:wne="http://schemas.microsoft.com/office/word/2006/wordml" xmlns:wps="http://schemas.microsoft.com/office/word/2010/wordprocessingShape" xmlns:w16se="http://schemas.microsoft.com/office/word/2015/wordml/symex" xmlns:w16cid="http://schemas.microsoft.com/office/word/2016/wordml/cid" xmlns:w16="http://schemas.microsoft.com/office/word/2018/wordml" xmlns:w16cex="http://schemas.microsoft.com/office/word/2018/wordml/cex" xmlns:w16sdtdh="http://schemas.microsoft.com/office/word/2020/wordml/sdtdatahash" xmlns:w16sdtfl="http://schemas.microsoft.com/office/word/2024/wordml/sdtformatlock" mc:Ignorable="w14 w15 wp14 w16se w16cid w16 w16cex w16sdtdh w16sdtfl">
+<w:document xmlns:wpc="http://schemas.microsoft.com/office/word/2010/wordprocessingCanvas" xmlns:cx="http://schemas.microsoft.com/office/drawing/2014/chartex" xmlns:cx1="http://schemas.microsoft.com/office/drawing/2015/9/8/chartex" xmlns:cx2="http://schemas.microsoft.com/office/drawing/2015/10/21/chartex" xmlns:cx3="http://schemas.microsoft.com/office/drawing/2016/5/9/chartex" xmlns:cx4="http://schemas.microsoft.com/office/drawing/2016/5/10/chartex" xmlns:cx5="http://schemas.microsoft.com/office/drawing/2016/5/11/chartex" xmlns:cx6="http://schemas.microsoft.com/office/drawing/2016/5/12/chartex" xmlns:cx7="http://schemas.microsoft.com/office/drawing/2016/5/13/chartex" xmlns:cx8="http://schemas.microsoft.com/office/drawing/2016/5/14/chartex" xmlns:mc="http://schemas.openxmlformats.org/markup-compatibility/2006" xmlns:aink="http://schemas.microsoft.com/office/drawing/2016/ink" xmlns:am3d="http://schemas.microsoft.com/office/drawing/2017/model3d" xmlns:o="urn:schemas-microsoft-com:office:office" xmlns:oel="http://schemas.microsoft.com/office/2019/extlst" xmlns:r="http://schemas.openxmlformats.org/officeDocument/2006/relationships" xmlns:m="http://schemas.openxmlformats.org/officeDocument/2006/math" xmlns:v="urn:schemas-microsoft-com:vml" xmlns:wp14="http://schemas.microsoft.com/office/word/2010/wordprocessingDrawing" xmlns:wp="http://schemas.openxmlformats.org/drawingml/2006/wordprocessingDrawing" xmlns:w10="urn:schemas-microsoft-com:office:word" xmlns:w="http://schemas.openxmlformats.org/wordprocessingml/2006/main" xmlns:w14="http://schemas.microsoft.com/office/word/2010/wordml" xmlns:w15="http://schemas.microsoft.com/office/word/2012/wordml" xmlns:w16cex="http://schemas.microsoft.com/office/word/2018/wordml/cex" xmlns:w16cid="http://schemas.microsoft.com/office/word/2016/wordml/cid" xmlns:w16="http://schemas.microsoft.com/office/word/2018/wordml" xmlns:w16du="http://schemas.microsoft.com/office/word/2023/wordml/word16du" xmlns:w16sdtdh="http://schemas.microsoft.com/office/word/2020/wordml/sdtdatahash" xmlns:w16sdtfl="http://schemas.microsoft.com/office/word/2024/wordml/sdtformatlock" xmlns:w16se="http://schemas.microsoft.com/office/word/2015/wordml/symex" xmlns:wpg="http://schemas.microsoft.com/office/word/2010/wordprocessingGroup" xmlns:wpi="http://schemas.microsoft.com/office/word/2010/wordprocessingInk" xmlns:wne="http://schemas.microsoft.com/office/word/2006/wordml" xmlns:wps="http://schemas.microsoft.com/office/word/2010/wordprocessingShape" mc:Ignorable="w14 w15 w16se w16cid w16 w16cex w16sdtdh w16sdtfl w16du wp14">
   <w:body>
-    <w:p xmlns:wp14="http://schemas.microsoft.com/office/word/2010/wordml" wp14:paraId="2C078E63" wp14:textId="77777777"/>
+    <w:p>
+      <w:pPr>
+        <w:pStyle w:val="Heading1"/>
+        <w:rPr>
+          <w:lang w:eastAsia="zh-CN"/>
+        </w:rPr>
+      </w:pPr>
+      <w:r>
+        <w:rPr>
+          <w:lang w:eastAsia="zh-CN"/>
+        </w:rPr>
+        <w:t>C</w:t>
+      </w:r>
+      <w:r>
+        <w:rPr>
+          <w:rFonts w:hint="eastAsia"/>
+          <w:lang w:eastAsia="zh-CN"/>
+        </w:rPr>
+        <w:t>ontext Objects</w:t>
+      </w:r>
+      <w:r>
+        <w:rPr>
+          <w:rFonts w:hint="eastAsia"/>
+          <w:lang w:eastAsia="zh-CN"/>
+        </w:rPr>
+        <w:t>:</w:t>
+      </w:r>
+    </w:p>
+    <w:tbl>
+      <w:tblPr>
+        <w:tblStyle w:val="TableGrid"/>
+        <w:tblW w:w="0" w:type="auto"/>
+        <w:tblLook w:val="04A0" w:firstRow="1" w:lastRow="0" w:firstColumn="1" w:lastColumn="0" w:noHBand="0" w:noVBand="1"/>
+      </w:tblPr>
+      <w:tblGrid>
+        <w:gridCol w:w="1347"/>
+        <w:gridCol w:w="8003"/>
+      </w:tblGrid>
+      <w:tr>
+        <w:tc>
+          <w:tcPr>
+            <w:tcW w:w="1255" w:type="dxa"/>
+          </w:tcPr>
+          <w:p>
+            <w:pPr>
+              <w:jc w:val="center"/>
+            </w:pPr>
+            <w:r>
+              <w:t>Type</w:t>
+            </w:r>
+          </w:p>
+        </w:tc>
+        <w:tc>
+          <w:tcPr>
+            <w:tcW w:w="8095" w:type="dxa"/>
+          </w:tcPr>
+          <w:p>
+            <w:pPr>
+              <w:jc w:val="center"/>
+            </w:pPr>
+            <w:r>
+              <w:t>Context Object</w:t>
+            </w:r>
+          </w:p>
+        </w:tc>
+      </w:tr>
+      <w:tr>
+        <w:tc>
+          <w:tcPr>
+            <w:tcW w:w="1255" w:type="dxa"/>
+          </w:tcPr>
+          <w:p>
+            <w:pPr>
+              <w:jc w:val="center"/>
+            </w:pPr>
+            <w:r>
+              <w:t>Material</w:t>
+            </w:r>
+          </w:p>
+        </w:tc>
+        <w:tc>
+          <w:tcPr>
+            <w:tcW w:w="8095" w:type="dxa"/>
+          </w:tcPr>
+          <w:p>
+            <w:r>
+              <w:t>Students, Faculty, Staff, Mobile Devices</w:t>
+            </w:r>
+          </w:p>
+        </w:tc>
+      </w:tr>
+      <w:tr>
+        <w:tc>
+          <w:tcPr>
+            <w:tcW w:w="1255" w:type="dxa"/>
+          </w:tcPr>
+          <w:p>
+            <w:pPr>
+              <w:jc w:val="center"/>
+            </w:pPr>
+            <w:r>
+              <w:t>Immaterial</w:t>
+            </w:r>
+          </w:p>
+        </w:tc>
+        <w:tc>
+          <w:tcPr>
+            <w:tcW w:w="8095" w:type="dxa"/>
+          </w:tcPr>
+          <w:p>
+            <w:r>
+              <w:t>Parking Management System, Digital ID System, University Policies, Network, Campus Email System</w:t>
+            </w:r>
+          </w:p>
+        </w:tc>
+      </w:tr>
+    </w:tbl>
+    <w:p/>
+    <w:p>
+      <w:pPr>
+        <w:pStyle w:val="Heading1"/>
+        <w:rPr>
+          <w:rFonts w:hint="eastAsia"/>
+          <w:lang w:eastAsia="zh-CN"/>
+        </w:rPr>
+      </w:pPr>
+      <w:r>
+        <w:rPr>
+          <w:rFonts w:hint="eastAsia"/>
+          <w:lang w:eastAsia="zh-CN"/>
+        </w:rPr>
+        <w:t>Three Type Facet:</w:t>
+      </w:r>
+    </w:p>
+    <w:p>
+      <w:pPr>
+        <w:pStyle w:val="ListParagraph"/>
+        <w:numPr>
+          <w:ilvl w:val="0"/>
+          <w:numId w:val="1"/>
+        </w:numPr>
+        <w:rPr>
+          <w:lang w:eastAsia="zh-CN"/>
+        </w:rPr>
+      </w:pPr>
+      <w:r>
+        <w:rPr>
+          <w:rFonts w:hint="eastAsia"/>
+          <w:lang w:eastAsia="zh-CN"/>
+        </w:rPr>
+        <w:t xml:space="preserve">Subject Facet: </w:t>
+      </w:r>
+    </w:p>
+    <w:p>
+      <w:pPr>
+        <w:pStyle w:val="ListParagraph"/>
+        <w:numPr>
+          <w:ilvl w:val="1"/>
+          <w:numId w:val="1"/>
+        </w:numPr>
+        <w:rPr>
+          <w:lang w:eastAsia="zh-CN"/>
+        </w:rPr>
+      </w:pPr>
+      <w:r>
+        <w:rPr>
+          <w:rFonts w:hint="eastAsia"/>
+          <w:lang w:eastAsia="zh-CN"/>
+        </w:rPr>
+        <w:t>S</w:t>
+      </w:r>
+      <w:r>
+        <w:rPr>
+          <w:lang w:eastAsia="zh-CN"/>
+        </w:rPr>
+        <w:t>ystem context objects</w:t>
+      </w:r>
+      <w:r>
+        <w:rPr>
+          <w:rFonts w:hint="eastAsia"/>
+          <w:lang w:eastAsia="zh-CN"/>
+        </w:rPr>
+        <w:t xml:space="preserve"> </w:t>
+      </w:r>
+      <w:r>
+        <w:rPr>
+          <w:lang w:eastAsia="zh-CN"/>
+        </w:rPr>
+        <w:t>about</w:t>
+      </w:r>
+      <w:r>
+        <w:rPr>
+          <w:lang w:eastAsia="zh-CN"/>
+        </w:rPr>
+        <w:t xml:space="preserve"> </w:t>
+      </w:r>
+      <w:r>
+        <w:rPr>
+          <w:rFonts w:hint="eastAsia"/>
+          <w:lang w:eastAsia="zh-CN"/>
+        </w:rPr>
+        <w:t>w</w:t>
+      </w:r>
+      <w:r>
+        <w:rPr>
+          <w:lang w:eastAsia="zh-CN"/>
+        </w:rPr>
+        <w:t>hich information is represented in the system</w:t>
+      </w:r>
+      <w:r>
+        <w:rPr>
+          <w:rFonts w:hint="eastAsia"/>
+          <w:lang w:eastAsia="zh-CN"/>
+        </w:rPr>
+        <w:t>.</w:t>
+      </w:r>
+    </w:p>
+    <w:p>
+      <w:pPr>
+        <w:pStyle w:val="ListParagraph"/>
+        <w:numPr>
+          <w:ilvl w:val="0"/>
+          <w:numId w:val="1"/>
+        </w:numPr>
+        <w:rPr>
+          <w:lang w:eastAsia="zh-CN"/>
+        </w:rPr>
+      </w:pPr>
+      <w:r>
+        <w:rPr>
+          <w:rFonts w:hint="eastAsia"/>
+          <w:lang w:eastAsia="zh-CN"/>
+        </w:rPr>
+        <w:t xml:space="preserve">Usage Facet: </w:t>
+      </w:r>
+    </w:p>
+    <w:p>
+      <w:pPr>
+        <w:pStyle w:val="ListParagraph"/>
+        <w:numPr>
+          <w:ilvl w:val="1"/>
+          <w:numId w:val="1"/>
+        </w:numPr>
+        <w:rPr>
+          <w:lang w:eastAsia="zh-CN"/>
+        </w:rPr>
+      </w:pPr>
+      <w:r>
+        <w:rPr>
+          <w:rFonts w:hint="eastAsia"/>
+          <w:lang w:eastAsia="zh-CN"/>
+        </w:rPr>
+        <w:t>S</w:t>
+      </w:r>
+      <w:r>
+        <w:rPr>
+          <w:lang w:eastAsia="zh-CN"/>
+        </w:rPr>
+        <w:t>ystem context</w:t>
+      </w:r>
+      <w:r>
+        <w:rPr>
+          <w:rFonts w:hint="eastAsia"/>
+          <w:lang w:eastAsia="zh-CN"/>
+        </w:rPr>
+        <w:t xml:space="preserve"> </w:t>
+      </w:r>
+      <w:r>
+        <w:rPr>
+          <w:lang w:eastAsia="zh-CN"/>
+        </w:rPr>
+        <w:t>objects (people and/or systems) which directly or</w:t>
+      </w:r>
+      <w:r>
+        <w:rPr>
+          <w:rFonts w:hint="eastAsia"/>
+          <w:lang w:eastAsia="zh-CN"/>
+        </w:rPr>
+        <w:t xml:space="preserve"> </w:t>
+      </w:r>
+      <w:r>
+        <w:rPr>
+          <w:lang w:eastAsia="zh-CN"/>
+        </w:rPr>
+        <w:t>indirectly interact with the system</w:t>
+      </w:r>
+      <w:r>
+        <w:rPr>
+          <w:rFonts w:hint="eastAsia"/>
+          <w:lang w:eastAsia="zh-CN"/>
+        </w:rPr>
+        <w:t>.</w:t>
+      </w:r>
+    </w:p>
+    <w:p>
+      <w:pPr>
+        <w:pStyle w:val="ListParagraph"/>
+        <w:numPr>
+          <w:ilvl w:val="0"/>
+          <w:numId w:val="1"/>
+        </w:numPr>
+        <w:rPr>
+          <w:lang w:eastAsia="zh-CN"/>
+        </w:rPr>
+      </w:pPr>
+      <w:r>
+        <w:rPr>
+          <w:rFonts w:hint="eastAsia"/>
+          <w:lang w:eastAsia="zh-CN"/>
+        </w:rPr>
+        <w:t xml:space="preserve">IT System Facet: </w:t>
+      </w:r>
+      <w:r>
+        <w:rPr>
+          <w:rFonts w:hint="eastAsia"/>
+          <w:color w:val="FF0000"/>
+          <w:lang w:eastAsia="zh-CN"/>
+        </w:rPr>
+        <w:t>(NOT SURE)</w:t>
+      </w:r>
+    </w:p>
+    <w:p>
+      <w:pPr>
+        <w:pStyle w:val="ListParagraph"/>
+        <w:numPr>
+          <w:ilvl w:val="1"/>
+          <w:numId w:val="1"/>
+        </w:numPr>
+        <w:rPr>
+          <w:lang w:eastAsia="zh-CN"/>
+        </w:rPr>
+      </w:pPr>
+      <w:r>
+        <w:rPr>
+          <w:rFonts w:hint="eastAsia"/>
+          <w:lang w:eastAsia="zh-CN"/>
+        </w:rPr>
+        <w:t>S</w:t>
+      </w:r>
+      <w:r>
+        <w:rPr>
+          <w:lang w:eastAsia="zh-CN"/>
+        </w:rPr>
+        <w:t>ystem context</w:t>
+      </w:r>
+      <w:r>
+        <w:rPr>
+          <w:rFonts w:hint="eastAsia"/>
+          <w:lang w:eastAsia="zh-CN"/>
+        </w:rPr>
+        <w:t xml:space="preserve"> </w:t>
+      </w:r>
+      <w:r>
+        <w:rPr>
+          <w:lang w:eastAsia="zh-CN"/>
+        </w:rPr>
+        <w:t>objects of the technical and operational environment</w:t>
+      </w:r>
+      <w:r>
+        <w:rPr>
+          <w:rFonts w:hint="eastAsia"/>
+          <w:lang w:eastAsia="zh-CN"/>
+        </w:rPr>
+        <w:t xml:space="preserve"> </w:t>
+      </w:r>
+      <w:r>
+        <w:rPr>
+          <w:lang w:eastAsia="zh-CN"/>
+        </w:rPr>
+        <w:t>in which the system is going to be deployed</w:t>
+      </w:r>
+      <w:r>
+        <w:rPr>
+          <w:rFonts w:hint="eastAsia"/>
+          <w:lang w:eastAsia="zh-CN"/>
+        </w:rPr>
+        <w:t xml:space="preserve"> </w:t>
+      </w:r>
+    </w:p>
+    <w:p>
+      <w:pPr>
+        <w:pStyle w:val="ListParagraph"/>
+        <w:numPr>
+          <w:ilvl w:val="1"/>
+          <w:numId w:val="1"/>
+        </w:numPr>
+        <w:rPr>
+          <w:rFonts w:hint="eastAsia"/>
+          <w:lang w:eastAsia="zh-CN"/>
+        </w:rPr>
+      </w:pPr>
+      <w:r>
+        <w:rPr>
+          <w:rFonts w:hint="eastAsia"/>
+          <w:lang w:eastAsia="zh-CN"/>
+        </w:rPr>
+        <w:t>(</w:t>
+      </w:r>
+      <w:r>
+        <w:rPr>
+          <w:lang w:eastAsia="zh-CN"/>
+        </w:rPr>
+        <w:t>External software systems or IT infrastructure that your system directly communicates with or depends on for its operation.</w:t>
+      </w:r>
+      <w:r>
+        <w:rPr>
+          <w:rFonts w:hint="eastAsia"/>
+          <w:lang w:eastAsia="zh-CN"/>
+        </w:rPr>
+        <w:t xml:space="preserve">) </w:t>
+      </w:r>
+    </w:p>
+    <w:tbl>
+      <w:tblPr>
+        <w:tblStyle w:val="TableGrid"/>
+        <w:tblW w:w="0" w:type="auto"/>
+        <w:tblLook w:val="04A0" w:firstRow="1" w:lastRow="0" w:firstColumn="1" w:lastColumn="0" w:noHBand="0" w:noVBand="1"/>
+      </w:tblPr>
+      <w:tblGrid>
+        <w:gridCol w:w="2515"/>
+        <w:gridCol w:w="3510"/>
+        <w:gridCol w:w="3325"/>
+      </w:tblGrid>
+      <w:tr>
+        <w:tc>
+          <w:tcPr>
+            <w:tcW w:w="2515" w:type="dxa"/>
+          </w:tcPr>
+          <w:p>
+            <w:pPr>
+              <w:jc w:val="center"/>
+            </w:pPr>
+            <w:r>
+              <w:t>Subject Facet</w:t>
+            </w:r>
+          </w:p>
+        </w:tc>
+        <w:tc>
+          <w:tcPr>
+            <w:tcW w:w="3510" w:type="dxa"/>
+          </w:tcPr>
+          <w:p>
+            <w:pPr>
+              <w:jc w:val="center"/>
+            </w:pPr>
+            <w:r>
+              <w:t>Usage Facet</w:t>
+            </w:r>
+          </w:p>
+        </w:tc>
+        <w:tc>
+          <w:tcPr>
+            <w:tcW w:w="3325" w:type="dxa"/>
+          </w:tcPr>
+          <w:p>
+            <w:pPr>
+              <w:jc w:val="center"/>
+            </w:pPr>
+            <w:r>
+              <w:t>IT System Facet</w:t>
+            </w:r>
+          </w:p>
+        </w:tc>
+      </w:tr>
+      <w:tr>
+        <w:tc>
+          <w:tcPr>
+            <w:tcW w:w="2515" w:type="dxa"/>
+          </w:tcPr>
+          <w:p>
+            <w:pPr>
+              <w:jc w:val="center"/>
+              <w:rPr>
+                <w:lang w:eastAsia="zh-CN"/>
+              </w:rPr>
+            </w:pPr>
+            <w:r>
+              <w:rPr>
+                <w:rFonts w:hint="eastAsia"/>
+                <w:lang w:eastAsia="zh-CN"/>
+              </w:rPr>
+              <w:t>Student</w:t>
+            </w:r>
+          </w:p>
+          <w:p>
+            <w:pPr>
+              <w:jc w:val="center"/>
+              <w:rPr>
+                <w:lang w:eastAsia="zh-CN"/>
+              </w:rPr>
+            </w:pPr>
+            <w:r>
+              <w:rPr>
+                <w:rFonts w:hint="eastAsia"/>
+                <w:lang w:eastAsia="zh-CN"/>
+              </w:rPr>
+              <w:t>Faculty</w:t>
+            </w:r>
+          </w:p>
+          <w:p>
+            <w:pPr>
+              <w:jc w:val="center"/>
+              <w:rPr>
+                <w:lang w:eastAsia="zh-CN"/>
+              </w:rPr>
+            </w:pPr>
+            <w:r>
+              <w:rPr>
+                <w:rFonts w:hint="eastAsia"/>
+                <w:lang w:eastAsia="zh-CN"/>
+              </w:rPr>
+              <w:t>Staff</w:t>
+            </w:r>
+          </w:p>
+          <w:p>
+            <w:pPr>
+              <w:jc w:val="center"/>
+              <w:rPr>
+                <w:rFonts w:hint="eastAsia"/>
+                <w:lang w:eastAsia="zh-CN"/>
+              </w:rPr>
+            </w:pPr>
+            <w:r>
+              <w:rPr>
+                <w:lang w:eastAsia="zh-CN"/>
+              </w:rPr>
+              <w:t>University Policies</w:t>
+            </w:r>
+          </w:p>
+        </w:tc>
+        <w:tc>
+          <w:tcPr>
+            <w:tcW w:w="3510" w:type="dxa"/>
+          </w:tcPr>
+          <w:p>
+            <w:pPr>
+              <w:jc w:val="center"/>
+              <w:rPr>
+                <w:lang w:eastAsia="zh-CN"/>
+              </w:rPr>
+            </w:pPr>
+            <w:r>
+              <w:rPr>
+                <w:rFonts w:hint="eastAsia"/>
+                <w:lang w:eastAsia="zh-CN"/>
+              </w:rPr>
+              <w:t>Student User</w:t>
+            </w:r>
+            <w:r>
+              <w:rPr>
+                <w:rFonts w:hint="eastAsia"/>
+                <w:lang w:eastAsia="zh-CN"/>
+              </w:rPr>
+              <w:t xml:space="preserve"> Group</w:t>
+            </w:r>
+          </w:p>
+          <w:p>
+            <w:pPr>
+              <w:jc w:val="center"/>
+              <w:rPr>
+                <w:rFonts w:hint="eastAsia"/>
+                <w:lang w:eastAsia="zh-CN"/>
+              </w:rPr>
+            </w:pPr>
+            <w:r>
+              <w:rPr>
+                <w:rFonts w:hint="eastAsia"/>
+                <w:lang w:eastAsia="zh-CN"/>
+              </w:rPr>
+              <w:t>Faculty User Group</w:t>
+            </w:r>
+          </w:p>
+          <w:p>
+            <w:pPr>
+              <w:jc w:val="center"/>
+              <w:rPr>
+                <w:rFonts w:hint="eastAsia"/>
+                <w:lang w:eastAsia="zh-CN"/>
+              </w:rPr>
+            </w:pPr>
+            <w:r>
+              <w:rPr>
+                <w:rFonts w:hint="eastAsia"/>
+                <w:lang w:eastAsia="zh-CN"/>
+              </w:rPr>
+              <w:t>Staff User</w:t>
+            </w:r>
+            <w:r>
+              <w:rPr>
+                <w:rFonts w:hint="eastAsia"/>
+                <w:lang w:eastAsia="zh-CN"/>
+              </w:rPr>
+              <w:t xml:space="preserve"> Group</w:t>
+            </w:r>
+          </w:p>
+          <w:p>
+            <w:pPr>
+              <w:jc w:val="center"/>
+            </w:pPr>
+            <w:r>
+              <w:t>Mobile Device</w:t>
+            </w:r>
+          </w:p>
+          <w:p>
+            <w:pPr>
+              <w:jc w:val="center"/>
+            </w:pPr>
+            <w:r>
+              <w:t>Parking Management System</w:t>
+            </w:r>
+          </w:p>
+          <w:p>
+            <w:pPr>
+              <w:jc w:val="center"/>
+            </w:pPr>
+            <w:r>
+              <w:t>Campus Email System</w:t>
+            </w:r>
+          </w:p>
+          <w:p>
+            <w:pPr>
+              <w:jc w:val="center"/>
+            </w:pPr>
+            <w:r>
+              <w:t>Network</w:t>
+            </w:r>
+          </w:p>
+        </w:tc>
+        <w:tc>
+          <w:tcPr>
+            <w:tcW w:w="3325" w:type="dxa"/>
+          </w:tcPr>
+          <w:p>
+            <w:pPr>
+              <w:jc w:val="center"/>
+            </w:pPr>
+            <w:bookmarkStart w:id="0" w:name="OLE_LINK1"/>
+            <w:r>
+              <w:t>Parking Management System</w:t>
+            </w:r>
+          </w:p>
+          <w:p>
+            <w:pPr>
+              <w:jc w:val="center"/>
+            </w:pPr>
+            <w:r>
+              <w:t>Digital ID System</w:t>
+            </w:r>
+          </w:p>
+          <w:p>
+            <w:pPr>
+              <w:jc w:val="center"/>
+            </w:pPr>
+            <w:r>
+              <w:t>Campus Email System</w:t>
+            </w:r>
+          </w:p>
+          <w:p>
+            <w:pPr>
+              <w:jc w:val="center"/>
+            </w:pPr>
+            <w:r>
+              <w:t>Network</w:t>
+            </w:r>
+            <w:bookmarkEnd w:id="0"/>
+          </w:p>
+        </w:tc>
+      </w:tr>
+    </w:tbl>
+    <w:p>
+      <w:pPr>
+        <w:rPr>
+          <w:lang w:eastAsia="zh-CN"/>
+        </w:rPr>
+      </w:pPr>
+    </w:p>
+    <w:p>
+      <w:pPr>
+        <w:rPr>
+          <w:lang w:eastAsia="zh-CN"/>
+        </w:rPr>
+      </w:pPr>
+      <w:r>
+        <w:rPr>
+          <w:lang w:eastAsia="zh-CN"/>
+        </w:rPr>
+        <w:br w:type="page"/>
+      </w:r>
+    </w:p>
+    <w:p>
+      <w:pPr>
+        <w:pStyle w:val="Heading1"/>
+        <w:rPr>
+          <w:lang w:eastAsia="zh-CN"/>
+        </w:rPr>
+      </w:pPr>
+      <w:r>
+        <w:rPr>
+          <w:lang w:eastAsia="zh-CN"/>
+        </w:rPr>
+        <w:lastRenderedPageBreak/>
+        <w:t>Properties of System Context Objects</w:t>
+      </w:r>
+      <w:r>
+        <w:rPr>
+          <w:rFonts w:hint="eastAsia"/>
+          <w:lang w:eastAsia="zh-CN"/>
+        </w:rPr>
+        <w:t>:</w:t>
+      </w:r>
+    </w:p>
+    <w:p>
+      <w:pPr>
+        <w:rPr>
+          <w:lang w:eastAsia="zh-CN"/>
+        </w:rPr>
+      </w:pPr>
+      <w:r>
+        <w:rPr>
+          <w:rFonts w:hint="eastAsia"/>
+          <w:lang w:eastAsia="zh-CN"/>
+        </w:rPr>
+        <w:t>Subject Facet:</w:t>
+      </w:r>
+    </w:p>
+    <w:tbl>
+      <w:tblPr>
+        <w:tblStyle w:val="TableGrid"/>
+        <w:tblW w:w="0" w:type="auto"/>
+        <w:tblLook w:val="04A0" w:firstRow="1" w:lastRow="0" w:firstColumn="1" w:lastColumn="0" w:noHBand="0" w:noVBand="1"/>
+      </w:tblPr>
+      <w:tblGrid>
+        <w:gridCol w:w="2155"/>
+        <w:gridCol w:w="7195"/>
+      </w:tblGrid>
+      <w:tr>
+        <w:tc>
+          <w:tcPr>
+            <w:tcW w:w="2155" w:type="dxa"/>
+          </w:tcPr>
+          <w:p>
+            <w:pPr>
+              <w:rPr>
+                <w:rFonts w:hint="eastAsia"/>
+                <w:lang w:eastAsia="zh-CN"/>
+              </w:rPr>
+            </w:pPr>
+            <w:r>
+              <w:t>Student</w:t>
+            </w:r>
+          </w:p>
+        </w:tc>
+        <w:tc>
+          <w:tcPr>
+            <w:tcW w:w="7195" w:type="dxa"/>
+          </w:tcPr>
+          <w:p>
+            <w:pPr>
+              <w:pStyle w:val="ListParagraph"/>
+              <w:numPr>
+                <w:ilvl w:val="0"/>
+                <w:numId w:val="3"/>
+              </w:numPr>
+              <w:rPr>
+                <w:lang w:eastAsia="zh-CN"/>
+              </w:rPr>
+            </w:pPr>
+            <w:r>
+              <w:rPr>
+                <w:rFonts w:hint="eastAsia"/>
+                <w:lang w:eastAsia="zh-CN"/>
+              </w:rPr>
+              <w:t>ID</w:t>
+            </w:r>
+          </w:p>
+          <w:p>
+            <w:pPr>
+              <w:pStyle w:val="ListParagraph"/>
+              <w:numPr>
+                <w:ilvl w:val="0"/>
+                <w:numId w:val="3"/>
+              </w:numPr>
+              <w:rPr>
+                <w:rFonts w:hint="eastAsia"/>
+                <w:lang w:eastAsia="zh-CN"/>
+              </w:rPr>
+            </w:pPr>
+            <w:r>
+              <w:rPr>
+                <w:rFonts w:hint="eastAsia"/>
+                <w:lang w:eastAsia="zh-CN"/>
+              </w:rPr>
+              <w:t>Name</w:t>
+            </w:r>
+          </w:p>
+        </w:tc>
+      </w:tr>
+      <w:tr>
+        <w:tc>
+          <w:tcPr>
+            <w:tcW w:w="2155" w:type="dxa"/>
+          </w:tcPr>
+          <w:p>
+            <w:pPr>
+              <w:rPr>
+                <w:rFonts w:hint="eastAsia"/>
+                <w:lang w:eastAsia="zh-CN"/>
+              </w:rPr>
+            </w:pPr>
+            <w:r>
+              <w:t>Faculty</w:t>
+            </w:r>
+          </w:p>
+        </w:tc>
+        <w:tc>
+          <w:tcPr>
+            <w:tcW w:w="7195" w:type="dxa"/>
+          </w:tcPr>
+          <w:p>
+            <w:pPr>
+              <w:rPr>
+                <w:rFonts w:hint="eastAsia"/>
+                <w:lang w:eastAsia="zh-CN"/>
+              </w:rPr>
+            </w:pPr>
+          </w:p>
+        </w:tc>
+      </w:tr>
+      <w:tr>
+        <w:tc>
+          <w:tcPr>
+            <w:tcW w:w="2155" w:type="dxa"/>
+          </w:tcPr>
+          <w:p>
+            <w:pPr>
+              <w:rPr>
+                <w:rFonts w:hint="eastAsia"/>
+                <w:lang w:eastAsia="zh-CN"/>
+              </w:rPr>
+            </w:pPr>
+            <w:r>
+              <w:t>Staff</w:t>
+            </w:r>
+          </w:p>
+        </w:tc>
+        <w:tc>
+          <w:tcPr>
+            <w:tcW w:w="7195" w:type="dxa"/>
+          </w:tcPr>
+          <w:p>
+            <w:pPr>
+              <w:rPr>
+                <w:rFonts w:hint="eastAsia"/>
+                <w:lang w:eastAsia="zh-CN"/>
+              </w:rPr>
+            </w:pPr>
+          </w:p>
+        </w:tc>
+      </w:tr>
+      <w:tr>
+        <w:tc>
+          <w:tcPr>
+            <w:tcW w:w="2155" w:type="dxa"/>
+          </w:tcPr>
+          <w:p>
+            <w:pPr>
+              <w:rPr>
+                <w:rFonts w:hint="eastAsia"/>
+                <w:lang w:eastAsia="zh-CN"/>
+              </w:rPr>
+            </w:pPr>
+            <w:r>
+              <w:t>University Policies</w:t>
+            </w:r>
+          </w:p>
+        </w:tc>
+        <w:tc>
+          <w:tcPr>
+            <w:tcW w:w="7195" w:type="dxa"/>
+          </w:tcPr>
+          <w:p>
+            <w:pPr>
+              <w:rPr>
+                <w:rFonts w:hint="eastAsia"/>
+                <w:lang w:eastAsia="zh-CN"/>
+              </w:rPr>
+            </w:pPr>
+          </w:p>
+        </w:tc>
+      </w:tr>
+    </w:tbl>
+    <w:p>
+      <w:pPr>
+        <w:rPr>
+          <w:lang w:eastAsia="zh-CN"/>
+        </w:rPr>
+      </w:pPr>
+    </w:p>
+    <w:p>
+      <w:pPr>
+        <w:rPr>
+          <w:lang w:eastAsia="zh-CN"/>
+        </w:rPr>
+      </w:pPr>
+      <w:r>
+        <w:rPr>
+          <w:rFonts w:hint="eastAsia"/>
+          <w:lang w:eastAsia="zh-CN"/>
+        </w:rPr>
+        <w:t>Usage Facet:</w:t>
+      </w:r>
+    </w:p>
+    <w:tbl>
+      <w:tblPr>
+        <w:tblStyle w:val="TableGrid"/>
+        <w:tblW w:w="0" w:type="auto"/>
+        <w:tblLook w:val="04A0" w:firstRow="1" w:lastRow="0" w:firstColumn="1" w:lastColumn="0" w:noHBand="0" w:noVBand="1"/>
+      </w:tblPr>
+      <w:tblGrid>
+        <w:gridCol w:w="3235"/>
+        <w:gridCol w:w="6115"/>
+      </w:tblGrid>
+      <w:tr>
+        <w:tc>
+          <w:tcPr>
+            <w:tcW w:w="3235" w:type="dxa"/>
+          </w:tcPr>
+          <w:p>
+            <w:pPr>
+              <w:rPr>
+                <w:rFonts w:hint="eastAsia"/>
+                <w:lang w:eastAsia="zh-CN"/>
+              </w:rPr>
+            </w:pPr>
+            <w:r>
+              <w:t>Student User Group</w:t>
+            </w:r>
+          </w:p>
+        </w:tc>
+        <w:tc>
+          <w:tcPr>
+            <w:tcW w:w="6115" w:type="dxa"/>
+          </w:tcPr>
+          <w:p>
+            <w:pPr>
+              <w:rPr>
+                <w:rFonts w:hint="eastAsia"/>
+                <w:lang w:eastAsia="zh-CN"/>
+              </w:rPr>
+            </w:pPr>
+          </w:p>
+        </w:tc>
+      </w:tr>
+      <w:tr>
+        <w:tc>
+          <w:tcPr>
+            <w:tcW w:w="3235" w:type="dxa"/>
+          </w:tcPr>
+          <w:p>
+            <w:pPr>
+              <w:rPr>
+                <w:rFonts w:hint="eastAsia"/>
+                <w:lang w:eastAsia="zh-CN"/>
+              </w:rPr>
+            </w:pPr>
+            <w:r>
+              <w:t>Faculty User Group</w:t>
+            </w:r>
+          </w:p>
+        </w:tc>
+        <w:tc>
+          <w:tcPr>
+            <w:tcW w:w="6115" w:type="dxa"/>
+          </w:tcPr>
+          <w:p>
+            <w:pPr>
+              <w:rPr>
+                <w:rFonts w:hint="eastAsia"/>
+                <w:lang w:eastAsia="zh-CN"/>
+              </w:rPr>
+            </w:pPr>
+          </w:p>
+        </w:tc>
+      </w:tr>
+      <w:tr>
+        <w:tc>
+          <w:tcPr>
+            <w:tcW w:w="3235" w:type="dxa"/>
+          </w:tcPr>
+          <w:p>
+            <w:pPr>
+              <w:rPr>
+                <w:rFonts w:hint="eastAsia"/>
+                <w:lang w:eastAsia="zh-CN"/>
+              </w:rPr>
+            </w:pPr>
+            <w:r>
+              <w:t>Staff User Group</w:t>
+            </w:r>
+          </w:p>
+        </w:tc>
+        <w:tc>
+          <w:tcPr>
+            <w:tcW w:w="6115" w:type="dxa"/>
+          </w:tcPr>
+          <w:p>
+            <w:pPr>
+              <w:rPr>
+                <w:rFonts w:hint="eastAsia"/>
+                <w:lang w:eastAsia="zh-CN"/>
+              </w:rPr>
+            </w:pPr>
+          </w:p>
+        </w:tc>
+      </w:tr>
+      <w:tr>
+        <w:tc>
+          <w:tcPr>
+            <w:tcW w:w="3235" w:type="dxa"/>
+          </w:tcPr>
+          <w:p>
+            <w:pPr>
+              <w:rPr>
+                <w:rFonts w:hint="eastAsia"/>
+                <w:lang w:eastAsia="zh-CN"/>
+              </w:rPr>
+            </w:pPr>
+            <w:r>
+              <w:t>Mobile Device</w:t>
+            </w:r>
+          </w:p>
+        </w:tc>
+        <w:tc>
+          <w:tcPr>
+            <w:tcW w:w="6115" w:type="dxa"/>
+          </w:tcPr>
+          <w:p>
+            <w:pPr>
+              <w:rPr>
+                <w:rFonts w:hint="eastAsia"/>
+                <w:lang w:eastAsia="zh-CN"/>
+              </w:rPr>
+            </w:pPr>
+          </w:p>
+        </w:tc>
+      </w:tr>
+      <w:tr>
+        <w:tc>
+          <w:tcPr>
+            <w:tcW w:w="3235" w:type="dxa"/>
+          </w:tcPr>
+          <w:p>
+            <w:pPr>
+              <w:rPr>
+                <w:rFonts w:hint="eastAsia"/>
+                <w:lang w:eastAsia="zh-CN"/>
+              </w:rPr>
+            </w:pPr>
+            <w:r>
+              <w:t>Parking Management System</w:t>
+            </w:r>
+          </w:p>
+        </w:tc>
+        <w:tc>
+          <w:tcPr>
+            <w:tcW w:w="6115" w:type="dxa"/>
+          </w:tcPr>
+          <w:p>
+            <w:pPr>
+              <w:rPr>
+                <w:rFonts w:hint="eastAsia"/>
+                <w:lang w:eastAsia="zh-CN"/>
+              </w:rPr>
+            </w:pPr>
+          </w:p>
+        </w:tc>
+      </w:tr>
+      <w:tr>
+        <w:tc>
+          <w:tcPr>
+            <w:tcW w:w="3235" w:type="dxa"/>
+          </w:tcPr>
+          <w:p>
+            <w:pPr>
+              <w:rPr>
+                <w:rFonts w:hint="eastAsia"/>
+                <w:lang w:eastAsia="zh-CN"/>
+              </w:rPr>
+            </w:pPr>
+            <w:r>
+              <w:t>Campus Email System</w:t>
+            </w:r>
+          </w:p>
+        </w:tc>
+        <w:tc>
+          <w:tcPr>
+            <w:tcW w:w="6115" w:type="dxa"/>
+          </w:tcPr>
+          <w:p>
+            <w:pPr>
+              <w:rPr>
+                <w:rFonts w:hint="eastAsia"/>
+                <w:lang w:eastAsia="zh-CN"/>
+              </w:rPr>
+            </w:pPr>
+          </w:p>
+        </w:tc>
+      </w:tr>
+      <w:tr>
+        <w:tc>
+          <w:tcPr>
+            <w:tcW w:w="3235" w:type="dxa"/>
+          </w:tcPr>
+          <w:p>
+            <w:pPr>
+              <w:rPr>
+                <w:rFonts w:hint="eastAsia"/>
+                <w:lang w:eastAsia="zh-CN"/>
+              </w:rPr>
+            </w:pPr>
+            <w:r>
+              <w:t>Network</w:t>
+            </w:r>
+          </w:p>
+        </w:tc>
+        <w:tc>
+          <w:tcPr>
+            <w:tcW w:w="6115" w:type="dxa"/>
+          </w:tcPr>
+          <w:p>
+            <w:pPr>
+              <w:rPr>
+                <w:rFonts w:hint="eastAsia"/>
+                <w:lang w:eastAsia="zh-CN"/>
+              </w:rPr>
+            </w:pPr>
+          </w:p>
+        </w:tc>
+      </w:tr>
+    </w:tbl>
+    <w:p>
+      <w:pPr>
+        <w:rPr>
+          <w:lang w:eastAsia="zh-CN"/>
+        </w:rPr>
+      </w:pPr>
+    </w:p>
+    <w:p>
+      <w:pPr>
+        <w:rPr>
+          <w:lang w:eastAsia="zh-CN"/>
+        </w:rPr>
+      </w:pPr>
+      <w:r>
+        <w:rPr>
+          <w:rFonts w:hint="eastAsia"/>
+          <w:lang w:eastAsia="zh-CN"/>
+        </w:rPr>
+        <w:t>IT System Facet:</w:t>
+      </w:r>
+    </w:p>
+    <w:tbl>
+      <w:tblPr>
+        <w:tblStyle w:val="TableGrid"/>
+        <w:tblW w:w="0" w:type="auto"/>
+        <w:tblLook w:val="04A0" w:firstRow="1" w:lastRow="0" w:firstColumn="1" w:lastColumn="0" w:noHBand="0" w:noVBand="1"/>
+      </w:tblPr>
+      <w:tblGrid>
+        <w:gridCol w:w="3235"/>
+        <w:gridCol w:w="6115"/>
+      </w:tblGrid>
+      <w:tr>
+        <w:tc>
+          <w:tcPr>
+            <w:tcW w:w="3235" w:type="dxa"/>
+          </w:tcPr>
+          <w:p>
+            <w:pPr>
+              <w:rPr>
+                <w:rFonts w:hint="eastAsia"/>
+                <w:lang w:eastAsia="zh-CN"/>
+              </w:rPr>
+            </w:pPr>
+            <w:r>
+              <w:t>Parking Management System</w:t>
+            </w:r>
+          </w:p>
+        </w:tc>
+        <w:tc>
+          <w:tcPr>
+            <w:tcW w:w="6115" w:type="dxa"/>
+          </w:tcPr>
+          <w:p>
+            <w:pPr>
+              <w:rPr>
+                <w:rFonts w:hint="eastAsia"/>
+                <w:lang w:eastAsia="zh-CN"/>
+              </w:rPr>
+            </w:pPr>
+          </w:p>
+        </w:tc>
+      </w:tr>
+      <w:tr>
+        <w:tc>
+          <w:tcPr>
+            <w:tcW w:w="3235" w:type="dxa"/>
+          </w:tcPr>
+          <w:p>
+            <w:pPr>
+              <w:rPr>
+                <w:rFonts w:hint="eastAsia"/>
+                <w:lang w:eastAsia="zh-CN"/>
+              </w:rPr>
+            </w:pPr>
+            <w:r>
+              <w:t>Digital ID System</w:t>
+            </w:r>
+          </w:p>
+        </w:tc>
+        <w:tc>
+          <w:tcPr>
+            <w:tcW w:w="6115" w:type="dxa"/>
+          </w:tcPr>
+          <w:p>
+            <w:pPr>
+              <w:rPr>
+                <w:rFonts w:hint="eastAsia"/>
+                <w:lang w:eastAsia="zh-CN"/>
+              </w:rPr>
+            </w:pPr>
+          </w:p>
+        </w:tc>
+      </w:tr>
+      <w:tr>
+        <w:tc>
+          <w:tcPr>
+            <w:tcW w:w="3235" w:type="dxa"/>
+          </w:tcPr>
+          <w:p>
+            <w:pPr>
+              <w:rPr>
+                <w:rFonts w:hint="eastAsia"/>
+                <w:lang w:eastAsia="zh-CN"/>
+              </w:rPr>
+            </w:pPr>
+            <w:r>
+              <w:t>Campus Email System</w:t>
+            </w:r>
+          </w:p>
+        </w:tc>
+        <w:tc>
+          <w:tcPr>
+            <w:tcW w:w="6115" w:type="dxa"/>
+          </w:tcPr>
+          <w:p>
+            <w:pPr>
+              <w:rPr>
+                <w:rFonts w:hint="eastAsia"/>
+                <w:lang w:eastAsia="zh-CN"/>
+              </w:rPr>
+            </w:pPr>
+          </w:p>
+        </w:tc>
+      </w:tr>
+      <w:tr>
+        <w:tc>
+          <w:tcPr>
+            <w:tcW w:w="3235" w:type="dxa"/>
+          </w:tcPr>
+          <w:p>
+            <w:pPr>
+              <w:rPr>
+                <w:rFonts w:hint="eastAsia"/>
+                <w:lang w:eastAsia="zh-CN"/>
+              </w:rPr>
+            </w:pPr>
+            <w:r>
+              <w:t>Network</w:t>
+            </w:r>
+          </w:p>
+        </w:tc>
+        <w:tc>
+          <w:tcPr>
+            <w:tcW w:w="6115" w:type="dxa"/>
+          </w:tcPr>
+          <w:p>
+            <w:pPr>
+              <w:rPr>
+                <w:rFonts w:hint="eastAsia"/>
+                <w:lang w:eastAsia="zh-CN"/>
+              </w:rPr>
+            </w:pPr>
+          </w:p>
+        </w:tc>
+      </w:tr>
+    </w:tbl>
+    <w:p>
+      <w:pPr>
+        <w:rPr>
+          <w:rFonts w:hint="eastAsia"/>
+          <w:lang w:eastAsia="zh-CN"/>
+        </w:rPr>
+      </w:pPr>
+    </w:p>
     <w:sectPr>
       <w:pgSz w:w="12240" w:h="15840"/>
       <w:pgMar w:top="1440" w:right="1440" w:bottom="1440" w:left="1440" w:header="720" w:footer="720" w:gutter="0"/>
@@ -13,12 +1316,363 @@
 </w:document>
 </file>
 
+<file path=word/numbering.xml><?xml version="1.0" encoding="utf-8"?>
+<w:numbering xmlns:wpc="http://schemas.microsoft.com/office/word/2010/wordprocessingCanvas" xmlns:cx="http://schemas.microsoft.com/office/drawing/2014/chartex" xmlns:cx1="http://schemas.microsoft.com/office/drawing/2015/9/8/chartex" xmlns:cx2="http://schemas.microsoft.com/office/drawing/2015/10/21/chartex" xmlns:cx3="http://schemas.microsoft.com/office/drawing/2016/5/9/chartex" xmlns:cx4="http://schemas.microsoft.com/office/drawing/2016/5/10/chartex" xmlns:cx5="http://schemas.microsoft.com/office/drawing/2016/5/11/chartex" xmlns:cx6="http://schemas.microsoft.com/office/drawing/2016/5/12/chartex" xmlns:cx7="http://schemas.microsoft.com/office/drawing/2016/5/13/chartex" xmlns:cx8="http://schemas.microsoft.com/office/drawing/2016/5/14/chartex" xmlns:mc="http://schemas.openxmlformats.org/markup-compatibility/2006" xmlns:aink="http://schemas.microsoft.com/office/drawing/2016/ink" xmlns:am3d="http://schemas.microsoft.com/office/drawing/2017/model3d" xmlns:o="urn:schemas-microsoft-com:office:office" xmlns:oel="http://schemas.microsoft.com/office/2019/extlst" xmlns:r="http://schemas.openxmlformats.org/officeDocument/2006/relationships" xmlns:m="http://schemas.openxmlformats.org/officeDocument/2006/math" xmlns:v="urn:schemas-microsoft-com:vml" xmlns:wp14="http://schemas.microsoft.com/office/word/2010/wordprocessingDrawing" xmlns:wp="http://schemas.openxmlformats.org/drawingml/2006/wordprocessingDrawing" xmlns:w10="urn:schemas-microsoft-com:office:word" xmlns:w="http://schemas.openxmlformats.org/wordprocessingml/2006/main" xmlns:w14="http://schemas.microsoft.com/office/word/2010/wordml" xmlns:w15="http://schemas.microsoft.com/office/word/2012/wordml" xmlns:w16cex="http://schemas.microsoft.com/office/word/2018/wordml/cex" xmlns:w16cid="http://schemas.microsoft.com/office/word/2016/wordml/cid" xmlns:w16="http://schemas.microsoft.com/office/word/2018/wordml" xmlns:w16du="http://schemas.microsoft.com/office/word/2023/wordml/word16du" xmlns:w16sdtdh="http://schemas.microsoft.com/office/word/2020/wordml/sdtdatahash" xmlns:w16sdtfl="http://schemas.microsoft.com/office/word/2024/wordml/sdtformatlock" xmlns:w16se="http://schemas.microsoft.com/office/word/2015/wordml/symex" xmlns:wpg="http://schemas.microsoft.com/office/word/2010/wordprocessingGroup" xmlns:wpi="http://schemas.microsoft.com/office/word/2010/wordprocessingInk" xmlns:wne="http://schemas.microsoft.com/office/word/2006/wordml" xmlns:wps="http://schemas.microsoft.com/office/word/2010/wordprocessingShape" mc:Ignorable="w14 w15 w16se w16cid w16 w16cex w16sdtdh w16sdtfl w16du wp14">
+  <w:abstractNum w:abstractNumId="0" w15:restartNumberingAfterBreak="0">
+    <w:nsid w:val="1C4005DA"/>
+    <w:multiLevelType w:val="hybridMultilevel"/>
+    <w:tmpl w:val="C91CC370"/>
+    <w:lvl w:ilvl="0" w:tplc="44090001">
+      <w:start w:val="1"/>
+      <w:numFmt w:val="bullet"/>
+      <w:lvlText w:val=""/>
+      <w:lvlJc w:val="left"/>
+      <w:pPr>
+        <w:ind w:left="720" w:hanging="360"/>
+      </w:pPr>
+      <w:rPr>
+        <w:rFonts w:ascii="Symbol" w:hAnsi="Symbol" w:hint="default"/>
+      </w:rPr>
+    </w:lvl>
+    <w:lvl w:ilvl="1" w:tplc="FFFFFFFF" w:tentative="1">
+      <w:start w:val="1"/>
+      <w:numFmt w:val="bullet"/>
+      <w:lvlText w:val="o"/>
+      <w:lvlJc w:val="left"/>
+      <w:pPr>
+        <w:ind w:left="1440" w:hanging="360"/>
+      </w:pPr>
+      <w:rPr>
+        <w:rFonts w:ascii="Courier New" w:hAnsi="Courier New" w:cs="Courier New" w:hint="default"/>
+      </w:rPr>
+    </w:lvl>
+    <w:lvl w:ilvl="2" w:tplc="FFFFFFFF" w:tentative="1">
+      <w:start w:val="1"/>
+      <w:numFmt w:val="bullet"/>
+      <w:lvlText w:val=""/>
+      <w:lvlJc w:val="left"/>
+      <w:pPr>
+        <w:ind w:left="2160" w:hanging="360"/>
+      </w:pPr>
+      <w:rPr>
+        <w:rFonts w:ascii="Wingdings" w:hAnsi="Wingdings" w:hint="default"/>
+      </w:rPr>
+    </w:lvl>
+    <w:lvl w:ilvl="3" w:tplc="FFFFFFFF" w:tentative="1">
+      <w:start w:val="1"/>
+      <w:numFmt w:val="bullet"/>
+      <w:lvlText w:val=""/>
+      <w:lvlJc w:val="left"/>
+      <w:pPr>
+        <w:ind w:left="2880" w:hanging="360"/>
+      </w:pPr>
+      <w:rPr>
+        <w:rFonts w:ascii="Symbol" w:hAnsi="Symbol" w:hint="default"/>
+      </w:rPr>
+    </w:lvl>
+    <w:lvl w:ilvl="4" w:tplc="FFFFFFFF" w:tentative="1">
+      <w:start w:val="1"/>
+      <w:numFmt w:val="bullet"/>
+      <w:lvlText w:val="o"/>
+      <w:lvlJc w:val="left"/>
+      <w:pPr>
+        <w:ind w:left="3600" w:hanging="360"/>
+      </w:pPr>
+      <w:rPr>
+        <w:rFonts w:ascii="Courier New" w:hAnsi="Courier New" w:cs="Courier New" w:hint="default"/>
+      </w:rPr>
+    </w:lvl>
+    <w:lvl w:ilvl="5" w:tplc="FFFFFFFF" w:tentative="1">
+      <w:start w:val="1"/>
+      <w:numFmt w:val="bullet"/>
+      <w:lvlText w:val=""/>
+      <w:lvlJc w:val="left"/>
+      <w:pPr>
+        <w:ind w:left="4320" w:hanging="360"/>
+      </w:pPr>
+      <w:rPr>
+        <w:rFonts w:ascii="Wingdings" w:hAnsi="Wingdings" w:hint="default"/>
+      </w:rPr>
+    </w:lvl>
+    <w:lvl w:ilvl="6" w:tplc="FFFFFFFF" w:tentative="1">
+      <w:start w:val="1"/>
+      <w:numFmt w:val="bullet"/>
+      <w:lvlText w:val=""/>
+      <w:lvlJc w:val="left"/>
+      <w:pPr>
+        <w:ind w:left="5040" w:hanging="360"/>
+      </w:pPr>
+      <w:rPr>
+        <w:rFonts w:ascii="Symbol" w:hAnsi="Symbol" w:hint="default"/>
+      </w:rPr>
+    </w:lvl>
+    <w:lvl w:ilvl="7" w:tplc="FFFFFFFF" w:tentative="1">
+      <w:start w:val="1"/>
+      <w:numFmt w:val="bullet"/>
+      <w:lvlText w:val="o"/>
+      <w:lvlJc w:val="left"/>
+      <w:pPr>
+        <w:ind w:left="5760" w:hanging="360"/>
+      </w:pPr>
+      <w:rPr>
+        <w:rFonts w:ascii="Courier New" w:hAnsi="Courier New" w:cs="Courier New" w:hint="default"/>
+      </w:rPr>
+    </w:lvl>
+    <w:lvl w:ilvl="8" w:tplc="FFFFFFFF" w:tentative="1">
+      <w:start w:val="1"/>
+      <w:numFmt w:val="bullet"/>
+      <w:lvlText w:val=""/>
+      <w:lvlJc w:val="left"/>
+      <w:pPr>
+        <w:ind w:left="6480" w:hanging="360"/>
+      </w:pPr>
+      <w:rPr>
+        <w:rFonts w:ascii="Wingdings" w:hAnsi="Wingdings" w:hint="default"/>
+      </w:rPr>
+    </w:lvl>
+  </w:abstractNum>
+  <w:abstractNum w:abstractNumId="1" w15:restartNumberingAfterBreak="0">
+    <w:nsid w:val="45661C70"/>
+    <w:multiLevelType w:val="hybridMultilevel"/>
+    <w:tmpl w:val="69428498"/>
+    <w:lvl w:ilvl="0" w:tplc="5A3E8E6A">
+      <w:numFmt w:val="bullet"/>
+      <w:lvlText w:val="-"/>
+      <w:lvlJc w:val="left"/>
+      <w:pPr>
+        <w:ind w:left="720" w:hanging="360"/>
+      </w:pPr>
+      <w:rPr>
+        <w:rFonts w:ascii="Aptos" w:eastAsiaTheme="minorEastAsia" w:hAnsi="Aptos" w:cstheme="minorBidi" w:hint="default"/>
+      </w:rPr>
+    </w:lvl>
+    <w:lvl w:ilvl="1" w:tplc="44090003" w:tentative="1">
+      <w:start w:val="1"/>
+      <w:numFmt w:val="bullet"/>
+      <w:lvlText w:val="o"/>
+      <w:lvlJc w:val="left"/>
+      <w:pPr>
+        <w:ind w:left="1440" w:hanging="360"/>
+      </w:pPr>
+      <w:rPr>
+        <w:rFonts w:ascii="Courier New" w:hAnsi="Courier New" w:cs="Courier New" w:hint="default"/>
+      </w:rPr>
+    </w:lvl>
+    <w:lvl w:ilvl="2" w:tplc="44090005" w:tentative="1">
+      <w:start w:val="1"/>
+      <w:numFmt w:val="bullet"/>
+      <w:lvlText w:val=""/>
+      <w:lvlJc w:val="left"/>
+      <w:pPr>
+        <w:ind w:left="2160" w:hanging="360"/>
+      </w:pPr>
+      <w:rPr>
+        <w:rFonts w:ascii="Wingdings" w:hAnsi="Wingdings" w:hint="default"/>
+      </w:rPr>
+    </w:lvl>
+    <w:lvl w:ilvl="3" w:tplc="44090001" w:tentative="1">
+      <w:start w:val="1"/>
+      <w:numFmt w:val="bullet"/>
+      <w:lvlText w:val=""/>
+      <w:lvlJc w:val="left"/>
+      <w:pPr>
+        <w:ind w:left="2880" w:hanging="360"/>
+      </w:pPr>
+      <w:rPr>
+        <w:rFonts w:ascii="Symbol" w:hAnsi="Symbol" w:hint="default"/>
+      </w:rPr>
+    </w:lvl>
+    <w:lvl w:ilvl="4" w:tplc="44090003" w:tentative="1">
+      <w:start w:val="1"/>
+      <w:numFmt w:val="bullet"/>
+      <w:lvlText w:val="o"/>
+      <w:lvlJc w:val="left"/>
+      <w:pPr>
+        <w:ind w:left="3600" w:hanging="360"/>
+      </w:pPr>
+      <w:rPr>
+        <w:rFonts w:ascii="Courier New" w:hAnsi="Courier New" w:cs="Courier New" w:hint="default"/>
+      </w:rPr>
+    </w:lvl>
+    <w:lvl w:ilvl="5" w:tplc="44090005" w:tentative="1">
+      <w:start w:val="1"/>
+      <w:numFmt w:val="bullet"/>
+      <w:lvlText w:val=""/>
+      <w:lvlJc w:val="left"/>
+      <w:pPr>
+        <w:ind w:left="4320" w:hanging="360"/>
+      </w:pPr>
+      <w:rPr>
+        <w:rFonts w:ascii="Wingdings" w:hAnsi="Wingdings" w:hint="default"/>
+      </w:rPr>
+    </w:lvl>
+    <w:lvl w:ilvl="6" w:tplc="44090001" w:tentative="1">
+      <w:start w:val="1"/>
+      <w:numFmt w:val="bullet"/>
+      <w:lvlText w:val=""/>
+      <w:lvlJc w:val="left"/>
+      <w:pPr>
+        <w:ind w:left="5040" w:hanging="360"/>
+      </w:pPr>
+      <w:rPr>
+        <w:rFonts w:ascii="Symbol" w:hAnsi="Symbol" w:hint="default"/>
+      </w:rPr>
+    </w:lvl>
+    <w:lvl w:ilvl="7" w:tplc="44090003" w:tentative="1">
+      <w:start w:val="1"/>
+      <w:numFmt w:val="bullet"/>
+      <w:lvlText w:val="o"/>
+      <w:lvlJc w:val="left"/>
+      <w:pPr>
+        <w:ind w:left="5760" w:hanging="360"/>
+      </w:pPr>
+      <w:rPr>
+        <w:rFonts w:ascii="Courier New" w:hAnsi="Courier New" w:cs="Courier New" w:hint="default"/>
+      </w:rPr>
+    </w:lvl>
+    <w:lvl w:ilvl="8" w:tplc="44090005" w:tentative="1">
+      <w:start w:val="1"/>
+      <w:numFmt w:val="bullet"/>
+      <w:lvlText w:val=""/>
+      <w:lvlJc w:val="left"/>
+      <w:pPr>
+        <w:ind w:left="6480" w:hanging="360"/>
+      </w:pPr>
+      <w:rPr>
+        <w:rFonts w:ascii="Wingdings" w:hAnsi="Wingdings" w:hint="default"/>
+      </w:rPr>
+    </w:lvl>
+  </w:abstractNum>
+  <w:abstractNum w:abstractNumId="2" w15:restartNumberingAfterBreak="0">
+    <w:nsid w:val="56D1608E"/>
+    <w:multiLevelType w:val="hybridMultilevel"/>
+    <w:tmpl w:val="F3C0965A"/>
+    <w:lvl w:ilvl="0" w:tplc="5A3E8E6A">
+      <w:numFmt w:val="bullet"/>
+      <w:lvlText w:val="-"/>
+      <w:lvlJc w:val="left"/>
+      <w:pPr>
+        <w:ind w:left="720" w:hanging="360"/>
+      </w:pPr>
+      <w:rPr>
+        <w:rFonts w:ascii="Aptos" w:eastAsiaTheme="minorEastAsia" w:hAnsi="Aptos" w:cstheme="minorBidi" w:hint="default"/>
+      </w:rPr>
+    </w:lvl>
+    <w:lvl w:ilvl="1" w:tplc="44090003">
+      <w:start w:val="1"/>
+      <w:numFmt w:val="bullet"/>
+      <w:lvlText w:val="o"/>
+      <w:lvlJc w:val="left"/>
+      <w:pPr>
+        <w:ind w:left="1440" w:hanging="360"/>
+      </w:pPr>
+      <w:rPr>
+        <w:rFonts w:ascii="Courier New" w:hAnsi="Courier New" w:cs="Courier New" w:hint="default"/>
+      </w:rPr>
+    </w:lvl>
+    <w:lvl w:ilvl="2" w:tplc="44090005" w:tentative="1">
+      <w:start w:val="1"/>
+      <w:numFmt w:val="bullet"/>
+      <w:lvlText w:val=""/>
+      <w:lvlJc w:val="left"/>
+      <w:pPr>
+        <w:ind w:left="2160" w:hanging="360"/>
+      </w:pPr>
+      <w:rPr>
+        <w:rFonts w:ascii="Wingdings" w:hAnsi="Wingdings" w:hint="default"/>
+      </w:rPr>
+    </w:lvl>
+    <w:lvl w:ilvl="3" w:tplc="44090001" w:tentative="1">
+      <w:start w:val="1"/>
+      <w:numFmt w:val="bullet"/>
+      <w:lvlText w:val=""/>
+      <w:lvlJc w:val="left"/>
+      <w:pPr>
+        <w:ind w:left="2880" w:hanging="360"/>
+      </w:pPr>
+      <w:rPr>
+        <w:rFonts w:ascii="Symbol" w:hAnsi="Symbol" w:hint="default"/>
+      </w:rPr>
+    </w:lvl>
+    <w:lvl w:ilvl="4" w:tplc="44090003" w:tentative="1">
+      <w:start w:val="1"/>
+      <w:numFmt w:val="bullet"/>
+      <w:lvlText w:val="o"/>
+      <w:lvlJc w:val="left"/>
+      <w:pPr>
+        <w:ind w:left="3600" w:hanging="360"/>
+      </w:pPr>
+      <w:rPr>
+        <w:rFonts w:ascii="Courier New" w:hAnsi="Courier New" w:cs="Courier New" w:hint="default"/>
+      </w:rPr>
+    </w:lvl>
+    <w:lvl w:ilvl="5" w:tplc="44090005" w:tentative="1">
+      <w:start w:val="1"/>
+      <w:numFmt w:val="bullet"/>
+      <w:lvlText w:val=""/>
+      <w:lvlJc w:val="left"/>
+      <w:pPr>
+        <w:ind w:left="4320" w:hanging="360"/>
+      </w:pPr>
+      <w:rPr>
+        <w:rFonts w:ascii="Wingdings" w:hAnsi="Wingdings" w:hint="default"/>
+      </w:rPr>
+    </w:lvl>
+    <w:lvl w:ilvl="6" w:tplc="44090001" w:tentative="1">
+      <w:start w:val="1"/>
+      <w:numFmt w:val="bullet"/>
+      <w:lvlText w:val=""/>
+      <w:lvlJc w:val="left"/>
+      <w:pPr>
+        <w:ind w:left="5040" w:hanging="360"/>
+      </w:pPr>
+      <w:rPr>
+        <w:rFonts w:ascii="Symbol" w:hAnsi="Symbol" w:hint="default"/>
+      </w:rPr>
+    </w:lvl>
+    <w:lvl w:ilvl="7" w:tplc="44090003" w:tentative="1">
+      <w:start w:val="1"/>
+      <w:numFmt w:val="bullet"/>
+      <w:lvlText w:val="o"/>
+      <w:lvlJc w:val="left"/>
+      <w:pPr>
+        <w:ind w:left="5760" w:hanging="360"/>
+      </w:pPr>
+      <w:rPr>
+        <w:rFonts w:ascii="Courier New" w:hAnsi="Courier New" w:cs="Courier New" w:hint="default"/>
+      </w:rPr>
+    </w:lvl>
+    <w:lvl w:ilvl="8" w:tplc="44090005" w:tentative="1">
+      <w:start w:val="1"/>
+      <w:numFmt w:val="bullet"/>
+      <w:lvlText w:val=""/>
+      <w:lvlJc w:val="left"/>
+      <w:pPr>
+        <w:ind w:left="6480" w:hanging="360"/>
+      </w:pPr>
+      <w:rPr>
+        <w:rFonts w:ascii="Wingdings" w:hAnsi="Wingdings" w:hint="default"/>
+      </w:rPr>
+    </w:lvl>
+  </w:abstractNum>
+  <w:num w:numId="1" w16cid:durableId="1483156250">
+    <w:abstractNumId w:val="2"/>
+  </w:num>
+  <w:num w:numId="2" w16cid:durableId="905990400">
+    <w:abstractNumId w:val="1"/>
+  </w:num>
+  <w:num w:numId="3" w16cid:durableId="784689384">
+    <w:abstractNumId w:val="0"/>
+  </w:num>
+</w:numbering>
+</file>
+
 <file path=word/styles.xml><?xml version="1.0" encoding="utf-8"?>
-<w:styles xmlns:wp14="http://schemas.microsoft.com/office/word/2010/wordprocessingDrawing" xmlns:mc="http://schemas.openxmlformats.org/markup-compatibility/2006" xmlns:r="http://schemas.openxmlformats.org/officeDocument/2006/relationships" xmlns:w="http://schemas.openxmlformats.org/wordprocessingml/2006/main" xmlns:w14="http://schemas.microsoft.com/office/word/2010/wordml" xmlns:w15="http://schemas.microsoft.com/office/word/2012/wordml" xmlns:w16se="http://schemas.microsoft.com/office/word/2015/wordml/symex" xmlns:w16cid="http://schemas.microsoft.com/office/word/2016/wordml/cid" xmlns:w16="http://schemas.microsoft.com/office/word/2018/wordml" xmlns:w16cex="http://schemas.microsoft.com/office/word/2018/wordml/cex" xmlns:w16sdtdh="http://schemas.microsoft.com/office/word/2020/wordml/sdtdatahash" xmlns:w16sdtfl="http://schemas.microsoft.com/office/word/2024/wordml/sdtformatlock" mc:Ignorable="w14 w15 wp14 w16se w16cid w16 w16cex w16sdtdh w16sdtfl">
+<w:styles xmlns:mc="http://schemas.openxmlformats.org/markup-compatibility/2006" xmlns:r="http://schemas.openxmlformats.org/officeDocument/2006/relationships" xmlns:w="http://schemas.openxmlformats.org/wordprocessingml/2006/main" xmlns:w14="http://schemas.microsoft.com/office/word/2010/wordml" xmlns:w15="http://schemas.microsoft.com/office/word/2012/wordml" xmlns:w16cex="http://schemas.microsoft.com/office/word/2018/wordml/cex" xmlns:w16cid="http://schemas.microsoft.com/office/word/2016/wordml/cid" xmlns:w16="http://schemas.microsoft.com/office/word/2018/wordml" xmlns:w16du="http://schemas.microsoft.com/office/word/2023/wordml/word16du" xmlns:w16sdtdh="http://schemas.microsoft.com/office/word/2020/wordml/sdtdatahash" xmlns:w16sdtfl="http://schemas.microsoft.com/office/word/2024/wordml/sdtformatlock" xmlns:w16se="http://schemas.microsoft.com/office/word/2015/wordml/symex" mc:Ignorable="w14 w15 w16se w16cid w16 w16cex w16sdtdh w16sdtfl w16du">
   <w:docDefaults>
     <w:rPrDefault>
       <w:rPr>
-        <w:rFonts w:asciiTheme="minorHAnsi" w:hAnsiTheme="minorHAnsi" w:eastAsiaTheme="minorEastAsia" w:cstheme="minorBidi"/>
+        <w:rFonts w:asciiTheme="minorHAnsi" w:eastAsiaTheme="minorEastAsia" w:hAnsiTheme="minorHAnsi" w:cstheme="minorBidi"/>
         <w:sz w:val="24"/>
         <w:szCs w:val="24"/>
         <w:lang w:val="en-US" w:eastAsia="ja-JP" w:bidi="ar-SA"/>
@@ -30,17 +1684,17 @@
       </w:pPr>
     </w:pPrDefault>
   </w:docDefaults>
-  <w:latentStyles w:defLockedState="0" w:defUIPriority="99" w:defSemiHidden="0" w:defUnhideWhenUsed="0" w:defQFormat="0" w:count="371">
+  <w:latentStyles w:defLockedState="0" w:defUIPriority="99" w:defSemiHidden="0" w:defUnhideWhenUsed="0" w:defQFormat="0" w:count="376">
     <w:lsdException w:name="Normal" w:uiPriority="0" w:qFormat="1"/>
     <w:lsdException w:name="heading 1" w:uiPriority="9" w:qFormat="1"/>
-    <w:lsdException w:name="heading 2" w:uiPriority="9" w:semiHidden="1" w:unhideWhenUsed="1" w:qFormat="1"/>
-    <w:lsdException w:name="heading 3" w:uiPriority="9" w:semiHidden="1" w:unhideWhenUsed="1" w:qFormat="1"/>
-    <w:lsdException w:name="heading 4" w:uiPriority="9" w:semiHidden="1" w:unhideWhenUsed="1" w:qFormat="1"/>
-    <w:lsdException w:name="heading 5" w:uiPriority="9" w:semiHidden="1" w:unhideWhenUsed="1" w:qFormat="1"/>
-    <w:lsdException w:name="heading 6" w:uiPriority="9" w:semiHidden="1" w:unhideWhenUsed="1" w:qFormat="1"/>
-    <w:lsdException w:name="heading 7" w:uiPriority="9" w:semiHidden="1" w:unhideWhenUsed="1" w:qFormat="1"/>
-    <w:lsdException w:name="heading 8" w:uiPriority="9" w:semiHidden="1" w:unhideWhenUsed="1" w:qFormat="1"/>
-    <w:lsdException w:name="heading 9" w:uiPriority="9" w:semiHidden="1" w:unhideWhenUsed="1" w:qFormat="1"/>
+    <w:lsdException w:name="heading 2" w:semiHidden="1" w:uiPriority="9" w:unhideWhenUsed="1" w:qFormat="1"/>
+    <w:lsdException w:name="heading 3" w:semiHidden="1" w:uiPriority="9" w:unhideWhenUsed="1" w:qFormat="1"/>
+    <w:lsdException w:name="heading 4" w:semiHidden="1" w:uiPriority="9" w:unhideWhenUsed="1" w:qFormat="1"/>
+    <w:lsdException w:name="heading 5" w:semiHidden="1" w:uiPriority="9" w:unhideWhenUsed="1" w:qFormat="1"/>
+    <w:lsdException w:name="heading 6" w:semiHidden="1" w:uiPriority="9" w:unhideWhenUsed="1" w:qFormat="1"/>
+    <w:lsdException w:name="heading 7" w:semiHidden="1" w:uiPriority="9" w:unhideWhenUsed="1" w:qFormat="1"/>
+    <w:lsdException w:name="heading 8" w:semiHidden="1" w:uiPriority="9" w:unhideWhenUsed="1" w:qFormat="1"/>
+    <w:lsdException w:name="heading 9" w:semiHidden="1" w:uiPriority="9" w:unhideWhenUsed="1" w:qFormat="1"/>
     <w:lsdException w:name="index 1" w:semiHidden="1" w:unhideWhenUsed="1"/>
     <w:lsdException w:name="index 2" w:semiHidden="1" w:unhideWhenUsed="1"/>
     <w:lsdException w:name="index 3" w:semiHidden="1" w:unhideWhenUsed="1"/>
@@ -50,22 +1704,22 @@
     <w:lsdException w:name="index 7" w:semiHidden="1" w:unhideWhenUsed="1"/>
     <w:lsdException w:name="index 8" w:semiHidden="1" w:unhideWhenUsed="1"/>
     <w:lsdException w:name="index 9" w:semiHidden="1" w:unhideWhenUsed="1"/>
-    <w:lsdException w:name="toc 1" w:uiPriority="39" w:semiHidden="1" w:unhideWhenUsed="1"/>
-    <w:lsdException w:name="toc 2" w:uiPriority="39" w:semiHidden="1" w:unhideWhenUsed="1"/>
-    <w:lsdException w:name="toc 3" w:uiPriority="39" w:semiHidden="1" w:unhideWhenUsed="1"/>
-    <w:lsdException w:name="toc 4" w:uiPriority="39" w:semiHidden="1" w:unhideWhenUsed="1"/>
-    <w:lsdException w:name="toc 5" w:uiPriority="39" w:semiHidden="1" w:unhideWhenUsed="1"/>
-    <w:lsdException w:name="toc 6" w:uiPriority="39" w:semiHidden="1" w:unhideWhenUsed="1"/>
-    <w:lsdException w:name="toc 7" w:uiPriority="39" w:semiHidden="1" w:unhideWhenUsed="1"/>
-    <w:lsdException w:name="toc 8" w:uiPriority="39" w:semiHidden="1" w:unhideWhenUsed="1"/>
-    <w:lsdException w:name="toc 9" w:uiPriority="39" w:semiHidden="1" w:unhideWhenUsed="1"/>
+    <w:lsdException w:name="toc 1" w:semiHidden="1" w:uiPriority="39" w:unhideWhenUsed="1"/>
+    <w:lsdException w:name="toc 2" w:semiHidden="1" w:uiPriority="39" w:unhideWhenUsed="1"/>
+    <w:lsdException w:name="toc 3" w:semiHidden="1" w:uiPriority="39" w:unhideWhenUsed="1"/>
+    <w:lsdException w:name="toc 4" w:semiHidden="1" w:uiPriority="39" w:unhideWhenUsed="1"/>
+    <w:lsdException w:name="toc 5" w:semiHidden="1" w:uiPriority="39" w:unhideWhenUsed="1"/>
+    <w:lsdException w:name="toc 6" w:semiHidden="1" w:uiPriority="39" w:unhideWhenUsed="1"/>
+    <w:lsdException w:name="toc 7" w:semiHidden="1" w:uiPriority="39" w:unhideWhenUsed="1"/>
+    <w:lsdException w:name="toc 8" w:semiHidden="1" w:uiPriority="39" w:unhideWhenUsed="1"/>
+    <w:lsdException w:name="toc 9" w:semiHidden="1" w:uiPriority="39" w:unhideWhenUsed="1"/>
     <w:lsdException w:name="Normal Indent" w:semiHidden="1" w:unhideWhenUsed="1"/>
     <w:lsdException w:name="footnote text" w:semiHidden="1" w:unhideWhenUsed="1"/>
     <w:lsdException w:name="annotation text" w:semiHidden="1" w:unhideWhenUsed="1"/>
     <w:lsdException w:name="header" w:semiHidden="1" w:unhideWhenUsed="1"/>
     <w:lsdException w:name="footer" w:semiHidden="1" w:unhideWhenUsed="1"/>
     <w:lsdException w:name="index heading" w:semiHidden="1" w:unhideWhenUsed="1"/>
-    <w:lsdException w:name="caption" w:uiPriority="35" w:semiHidden="1" w:unhideWhenUsed="1" w:qFormat="1"/>
+    <w:lsdException w:name="caption" w:semiHidden="1" w:uiPriority="35" w:unhideWhenUsed="1" w:qFormat="1"/>
     <w:lsdException w:name="table of figures" w:semiHidden="1" w:unhideWhenUsed="1"/>
     <w:lsdException w:name="envelope address" w:semiHidden="1" w:unhideWhenUsed="1"/>
     <w:lsdException w:name="envelope return" w:semiHidden="1" w:unhideWhenUsed="1"/>
@@ -96,7 +1750,7 @@
     <w:lsdException w:name="Title" w:uiPriority="10" w:qFormat="1"/>
     <w:lsdException w:name="Closing" w:semiHidden="1" w:unhideWhenUsed="1"/>
     <w:lsdException w:name="Signature" w:semiHidden="1" w:unhideWhenUsed="1"/>
-    <w:lsdException w:name="Default Paragraph Font" w:uiPriority="1" w:semiHidden="1" w:unhideWhenUsed="1"/>
+    <w:lsdException w:name="Default Paragraph Font" w:semiHidden="1" w:uiPriority="1" w:unhideWhenUsed="1"/>
     <w:lsdException w:name="Body Text" w:semiHidden="1" w:unhideWhenUsed="1"/>
     <w:lsdException w:name="Body Text Indent" w:semiHidden="1" w:unhideWhenUsed="1"/>
     <w:lsdException w:name="List Continue" w:semiHidden="1" w:unhideWhenUsed="1"/>
@@ -296,8 +1950,8 @@
     <w:lsdException w:name="Subtle Reference" w:uiPriority="31" w:qFormat="1"/>
     <w:lsdException w:name="Intense Reference" w:uiPriority="32" w:qFormat="1"/>
     <w:lsdException w:name="Book Title" w:uiPriority="33" w:qFormat="1"/>
-    <w:lsdException w:name="Bibliography" w:uiPriority="37" w:semiHidden="1" w:unhideWhenUsed="1"/>
-    <w:lsdException w:name="TOC Heading" w:uiPriority="39" w:semiHidden="1" w:unhideWhenUsed="1" w:qFormat="1"/>
+    <w:lsdException w:name="Bibliography" w:semiHidden="1" w:uiPriority="37" w:unhideWhenUsed="1"/>
+    <w:lsdException w:name="TOC Heading" w:semiHidden="1" w:uiPriority="39" w:unhideWhenUsed="1" w:qFormat="1"/>
     <w:lsdException w:name="Plain Table 1" w:uiPriority="41"/>
     <w:lsdException w:name="Plain Table 2" w:uiPriority="42"/>
     <w:lsdException w:name="Plain Table 3" w:uiPriority="43"/>
@@ -402,49 +2056,15 @@
     <w:lsdException w:name="List Table 5 Dark Accent 6" w:uiPriority="50"/>
     <w:lsdException w:name="List Table 6 Colorful Accent 6" w:uiPriority="51"/>
     <w:lsdException w:name="List Table 7 Colorful Accent 6" w:uiPriority="52"/>
+    <w:lsdException w:name="Mention" w:semiHidden="1" w:unhideWhenUsed="1"/>
+    <w:lsdException w:name="Smart Hyperlink" w:semiHidden="1" w:unhideWhenUsed="1"/>
+    <w:lsdException w:name="Hashtag" w:semiHidden="1" w:unhideWhenUsed="1"/>
+    <w:lsdException w:name="Unresolved Mention" w:semiHidden="1" w:unhideWhenUsed="1"/>
+    <w:lsdException w:name="Smart Link" w:semiHidden="1" w:unhideWhenUsed="1"/>
   </w:latentStyles>
-  <w:style w:type="paragraph" w:styleId="Normal" w:default="1">
+  <w:style w:type="paragraph" w:default="1" w:styleId="Normal">
     <w:name w:val="Normal"/>
     <w:qFormat/>
-  </w:style>
-  <w:style w:type="character" w:styleId="DefaultParagraphFont" w:default="1">
-    <w:name w:val="Default Paragraph Font"/>
-    <w:uiPriority w:val="1"/>
-    <w:semiHidden/>
-    <w:unhideWhenUsed/>
-  </w:style>
-  <w:style w:type="table" w:styleId="TableNormal" w:default="1">
-    <w:name w:val="Normal Table"/>
-    <w:uiPriority w:val="99"/>
-    <w:semiHidden/>
-    <w:unhideWhenUsed/>
-    <w:tblPr>
-      <w:tblInd w:w="0" w:type="dxa"/>
-      <w:tblCellMar>
-        <w:top w:w="0" w:type="dxa"/>
-        <w:left w:w="108" w:type="dxa"/>
-        <w:bottom w:w="0" w:type="dxa"/>
-        <w:right w:w="108" w:type="dxa"/>
-      </w:tblCellMar>
-    </w:tblPr>
-  </w:style>
-  <w:style w:type="numbering" w:styleId="NoList" w:default="1">
-    <w:name w:val="No List"/>
-    <w:uiPriority w:val="99"/>
-    <w:semiHidden/>
-    <w:unhideWhenUsed/>
-  </w:style>
-  <w:style w:type="character" w:styleId="Heading1Char" w:customStyle="1">
-    <w:name w:val="Heading 1 Char"/>
-    <w:basedOn w:val="DefaultParagraphFont"/>
-    <w:link w:val="Heading1"/>
-    <w:uiPriority w:val="9"/>
-    <w:rPr>
-      <w:rFonts w:asciiTheme="majorHAnsi" w:hAnsiTheme="majorHAnsi" w:eastAsiaTheme="majorEastAsia" w:cstheme="majorBidi"/>
-      <w:color w:val="0F4761" w:themeColor="accent1" w:themeShade="BF"/>
-      <w:sz w:val="40"/>
-      <w:szCs w:val="40"/>
-    </w:rPr>
   </w:style>
   <w:style w:type="paragraph" w:styleId="Heading1">
     <w:name w:val="heading 1"/>
@@ -460,22 +2080,10 @@
       <w:outlineLvl w:val="0"/>
     </w:pPr>
     <w:rPr>
-      <w:rFonts w:asciiTheme="majorHAnsi" w:hAnsiTheme="majorHAnsi" w:eastAsiaTheme="majorEastAsia" w:cstheme="majorBidi"/>
+      <w:rFonts w:asciiTheme="majorHAnsi" w:eastAsiaTheme="majorEastAsia" w:hAnsiTheme="majorHAnsi" w:cstheme="majorBidi"/>
       <w:color w:val="0F4761" w:themeColor="accent1" w:themeShade="BF"/>
       <w:sz w:val="40"/>
       <w:szCs w:val="40"/>
-    </w:rPr>
-  </w:style>
-  <w:style w:type="character" w:styleId="Heading2Char" w:customStyle="1">
-    <w:name w:val="Heading 2 Char"/>
-    <w:basedOn w:val="DefaultParagraphFont"/>
-    <w:link w:val="Heading2"/>
-    <w:uiPriority w:val="9"/>
-    <w:rPr>
-      <w:rFonts w:asciiTheme="majorHAnsi" w:hAnsiTheme="majorHAnsi" w:eastAsiaTheme="majorEastAsia" w:cstheme="majorBidi"/>
-      <w:color w:val="0F4761" w:themeColor="accent1" w:themeShade="BF"/>
-      <w:sz w:val="32"/>
-      <w:szCs w:val="32"/>
     </w:rPr>
   </w:style>
   <w:style w:type="paragraph" w:styleId="Heading2">
@@ -493,22 +2101,10 @@
       <w:outlineLvl w:val="1"/>
     </w:pPr>
     <w:rPr>
-      <w:rFonts w:asciiTheme="majorHAnsi" w:hAnsiTheme="majorHAnsi" w:eastAsiaTheme="majorEastAsia" w:cstheme="majorBidi"/>
+      <w:rFonts w:asciiTheme="majorHAnsi" w:eastAsiaTheme="majorEastAsia" w:hAnsiTheme="majorHAnsi" w:cstheme="majorBidi"/>
       <w:color w:val="0F4761" w:themeColor="accent1" w:themeShade="BF"/>
       <w:sz w:val="32"/>
       <w:szCs w:val="32"/>
-    </w:rPr>
-  </w:style>
-  <w:style w:type="character" w:styleId="Heading3Char" w:customStyle="1">
-    <w:name w:val="Heading 3 Char"/>
-    <w:basedOn w:val="DefaultParagraphFont"/>
-    <w:link w:val="Heading3"/>
-    <w:uiPriority w:val="9"/>
-    <w:rPr>
-      <w:rFonts w:eastAsiaTheme="majorEastAsia" w:cstheme="majorBidi"/>
-      <w:color w:val="0F4761" w:themeColor="accent1" w:themeShade="BF"/>
-      <w:sz w:val="28"/>
-      <w:szCs w:val="28"/>
     </w:rPr>
   </w:style>
   <w:style w:type="paragraph" w:styleId="Heading3">
@@ -532,18 +2128,6 @@
       <w:szCs w:val="28"/>
     </w:rPr>
   </w:style>
-  <w:style w:type="character" w:styleId="Heading4Char" w:customStyle="1">
-    <w:name w:val="Heading 4 Char"/>
-    <w:basedOn w:val="DefaultParagraphFont"/>
-    <w:link w:val="Heading4"/>
-    <w:uiPriority w:val="9"/>
-    <w:rPr>
-      <w:rFonts w:eastAsiaTheme="majorEastAsia" w:cstheme="majorBidi"/>
-      <w:i/>
-      <w:iCs/>
-      <w:color w:val="0F4761" w:themeColor="accent1" w:themeShade="BF"/>
-    </w:rPr>
-  </w:style>
   <w:style w:type="paragraph" w:styleId="Heading4">
     <w:name w:val="heading 4"/>
     <w:basedOn w:val="Normal"/>
@@ -565,16 +2149,6 @@
       <w:color w:val="0F4761" w:themeColor="accent1" w:themeShade="BF"/>
     </w:rPr>
   </w:style>
-  <w:style w:type="character" w:styleId="Heading5Char" w:customStyle="1">
-    <w:name w:val="Heading 5 Char"/>
-    <w:basedOn w:val="DefaultParagraphFont"/>
-    <w:link w:val="Heading5"/>
-    <w:uiPriority w:val="9"/>
-    <w:rPr>
-      <w:rFonts w:eastAsiaTheme="majorEastAsia" w:cstheme="majorBidi"/>
-      <w:color w:val="0F4761" w:themeColor="accent1" w:themeShade="BF"/>
-    </w:rPr>
-  </w:style>
   <w:style w:type="paragraph" w:styleId="Heading5">
     <w:name w:val="heading 5"/>
     <w:basedOn w:val="Normal"/>
@@ -592,18 +2166,6 @@
     <w:rPr>
       <w:rFonts w:eastAsiaTheme="majorEastAsia" w:cstheme="majorBidi"/>
       <w:color w:val="0F4761" w:themeColor="accent1" w:themeShade="BF"/>
-    </w:rPr>
-  </w:style>
-  <w:style w:type="character" w:styleId="Heading6Char" w:customStyle="1">
-    <w:name w:val="Heading 6 Char"/>
-    <w:basedOn w:val="DefaultParagraphFont"/>
-    <w:link w:val="Heading6"/>
-    <w:uiPriority w:val="9"/>
-    <w:rPr>
-      <w:rFonts w:eastAsiaTheme="majorEastAsia" w:cstheme="majorBidi"/>
-      <w:i/>
-      <w:iCs/>
-      <w:color w:val="595959" w:themeColor="text1" w:themeTint="A6"/>
     </w:rPr>
   </w:style>
   <w:style w:type="paragraph" w:styleId="Heading6">
@@ -627,16 +2189,6 @@
       <w:color w:val="595959" w:themeColor="text1" w:themeTint="A6"/>
     </w:rPr>
   </w:style>
-  <w:style w:type="character" w:styleId="Heading7Char" w:customStyle="1">
-    <w:name w:val="Heading 7 Char"/>
-    <w:basedOn w:val="DefaultParagraphFont"/>
-    <w:link w:val="Heading7"/>
-    <w:uiPriority w:val="9"/>
-    <w:rPr>
-      <w:rFonts w:eastAsiaTheme="majorEastAsia" w:cstheme="majorBidi"/>
-      <w:color w:val="595959" w:themeColor="text1" w:themeTint="A6"/>
-    </w:rPr>
-  </w:style>
   <w:style w:type="paragraph" w:styleId="Heading7">
     <w:name w:val="heading 7"/>
     <w:basedOn w:val="Normal"/>
@@ -654,18 +2206,6 @@
     <w:rPr>
       <w:rFonts w:eastAsiaTheme="majorEastAsia" w:cstheme="majorBidi"/>
       <w:color w:val="595959" w:themeColor="text1" w:themeTint="A6"/>
-    </w:rPr>
-  </w:style>
-  <w:style w:type="character" w:styleId="Heading8Char" w:customStyle="1">
-    <w:name w:val="Heading 8 Char"/>
-    <w:basedOn w:val="DefaultParagraphFont"/>
-    <w:link w:val="Heading8"/>
-    <w:uiPriority w:val="9"/>
-    <w:rPr>
-      <w:rFonts w:eastAsiaTheme="majorEastAsia" w:cstheme="majorBidi"/>
-      <w:i/>
-      <w:iCs/>
-      <w:color w:val="272727" w:themeColor="text1" w:themeTint="D8"/>
     </w:rPr>
   </w:style>
   <w:style w:type="paragraph" w:styleId="Heading8">
@@ -689,16 +2229,6 @@
       <w:color w:val="272727" w:themeColor="text1" w:themeTint="D8"/>
     </w:rPr>
   </w:style>
-  <w:style w:type="character" w:styleId="Heading9Char" w:customStyle="1">
-    <w:name w:val="Heading 9 Char"/>
-    <w:basedOn w:val="DefaultParagraphFont"/>
-    <w:link w:val="Heading9"/>
-    <w:uiPriority w:val="9"/>
-    <w:rPr>
-      <w:rFonts w:eastAsiaTheme="majorEastAsia" w:cstheme="majorBidi"/>
-      <w:color w:val="272727" w:themeColor="text1" w:themeTint="D8"/>
-    </w:rPr>
-  </w:style>
   <w:style w:type="paragraph" w:styleId="Heading9">
     <w:name w:val="heading 9"/>
     <w:basedOn w:val="Normal"/>
@@ -718,13 +2248,141 @@
       <w:color w:val="272727" w:themeColor="text1" w:themeTint="D8"/>
     </w:rPr>
   </w:style>
-  <w:style w:type="character" w:styleId="TitleChar" w:customStyle="1">
+  <w:style w:type="character" w:default="1" w:styleId="DefaultParagraphFont">
+    <w:name w:val="Default Paragraph Font"/>
+    <w:uiPriority w:val="1"/>
+    <w:unhideWhenUsed/>
+  </w:style>
+  <w:style w:type="table" w:default="1" w:styleId="TableNormal">
+    <w:name w:val="Normal Table"/>
+    <w:uiPriority w:val="99"/>
+    <w:semiHidden/>
+    <w:unhideWhenUsed/>
+    <w:tblPr>
+      <w:tblInd w:w="0" w:type="dxa"/>
+      <w:tblCellMar>
+        <w:top w:w="0" w:type="dxa"/>
+        <w:left w:w="108" w:type="dxa"/>
+        <w:bottom w:w="0" w:type="dxa"/>
+        <w:right w:w="108" w:type="dxa"/>
+      </w:tblCellMar>
+    </w:tblPr>
+  </w:style>
+  <w:style w:type="numbering" w:default="1" w:styleId="NoList">
+    <w:name w:val="No List"/>
+    <w:uiPriority w:val="99"/>
+    <w:semiHidden/>
+    <w:unhideWhenUsed/>
+  </w:style>
+  <w:style w:type="character" w:customStyle="1" w:styleId="Heading1Char">
+    <w:name w:val="Heading 1 Char"/>
+    <w:basedOn w:val="DefaultParagraphFont"/>
+    <w:link w:val="Heading1"/>
+    <w:uiPriority w:val="9"/>
+    <w:rPr>
+      <w:rFonts w:asciiTheme="majorHAnsi" w:eastAsiaTheme="majorEastAsia" w:hAnsiTheme="majorHAnsi" w:cstheme="majorBidi"/>
+      <w:color w:val="0F4761" w:themeColor="accent1" w:themeShade="BF"/>
+      <w:sz w:val="40"/>
+      <w:szCs w:val="40"/>
+    </w:rPr>
+  </w:style>
+  <w:style w:type="character" w:customStyle="1" w:styleId="Heading2Char">
+    <w:name w:val="Heading 2 Char"/>
+    <w:basedOn w:val="DefaultParagraphFont"/>
+    <w:link w:val="Heading2"/>
+    <w:uiPriority w:val="9"/>
+    <w:rPr>
+      <w:rFonts w:asciiTheme="majorHAnsi" w:eastAsiaTheme="majorEastAsia" w:hAnsiTheme="majorHAnsi" w:cstheme="majorBidi"/>
+      <w:color w:val="0F4761" w:themeColor="accent1" w:themeShade="BF"/>
+      <w:sz w:val="32"/>
+      <w:szCs w:val="32"/>
+    </w:rPr>
+  </w:style>
+  <w:style w:type="character" w:customStyle="1" w:styleId="Heading3Char">
+    <w:name w:val="Heading 3 Char"/>
+    <w:basedOn w:val="DefaultParagraphFont"/>
+    <w:link w:val="Heading3"/>
+    <w:uiPriority w:val="9"/>
+    <w:rPr>
+      <w:rFonts w:eastAsiaTheme="majorEastAsia" w:cstheme="majorBidi"/>
+      <w:color w:val="0F4761" w:themeColor="accent1" w:themeShade="BF"/>
+      <w:sz w:val="28"/>
+      <w:szCs w:val="28"/>
+    </w:rPr>
+  </w:style>
+  <w:style w:type="character" w:customStyle="1" w:styleId="Heading4Char">
+    <w:name w:val="Heading 4 Char"/>
+    <w:basedOn w:val="DefaultParagraphFont"/>
+    <w:link w:val="Heading4"/>
+    <w:uiPriority w:val="9"/>
+    <w:rPr>
+      <w:rFonts w:eastAsiaTheme="majorEastAsia" w:cstheme="majorBidi"/>
+      <w:i/>
+      <w:iCs/>
+      <w:color w:val="0F4761" w:themeColor="accent1" w:themeShade="BF"/>
+    </w:rPr>
+  </w:style>
+  <w:style w:type="character" w:customStyle="1" w:styleId="Heading5Char">
+    <w:name w:val="Heading 5 Char"/>
+    <w:basedOn w:val="DefaultParagraphFont"/>
+    <w:link w:val="Heading5"/>
+    <w:uiPriority w:val="9"/>
+    <w:rPr>
+      <w:rFonts w:eastAsiaTheme="majorEastAsia" w:cstheme="majorBidi"/>
+      <w:color w:val="0F4761" w:themeColor="accent1" w:themeShade="BF"/>
+    </w:rPr>
+  </w:style>
+  <w:style w:type="character" w:customStyle="1" w:styleId="Heading6Char">
+    <w:name w:val="Heading 6 Char"/>
+    <w:basedOn w:val="DefaultParagraphFont"/>
+    <w:link w:val="Heading6"/>
+    <w:uiPriority w:val="9"/>
+    <w:rPr>
+      <w:rFonts w:eastAsiaTheme="majorEastAsia" w:cstheme="majorBidi"/>
+      <w:i/>
+      <w:iCs/>
+      <w:color w:val="595959" w:themeColor="text1" w:themeTint="A6"/>
+    </w:rPr>
+  </w:style>
+  <w:style w:type="character" w:customStyle="1" w:styleId="Heading7Char">
+    <w:name w:val="Heading 7 Char"/>
+    <w:basedOn w:val="DefaultParagraphFont"/>
+    <w:link w:val="Heading7"/>
+    <w:uiPriority w:val="9"/>
+    <w:rPr>
+      <w:rFonts w:eastAsiaTheme="majorEastAsia" w:cstheme="majorBidi"/>
+      <w:color w:val="595959" w:themeColor="text1" w:themeTint="A6"/>
+    </w:rPr>
+  </w:style>
+  <w:style w:type="character" w:customStyle="1" w:styleId="Heading8Char">
+    <w:name w:val="Heading 8 Char"/>
+    <w:basedOn w:val="DefaultParagraphFont"/>
+    <w:link w:val="Heading8"/>
+    <w:uiPriority w:val="9"/>
+    <w:rPr>
+      <w:rFonts w:eastAsiaTheme="majorEastAsia" w:cstheme="majorBidi"/>
+      <w:i/>
+      <w:iCs/>
+      <w:color w:val="272727" w:themeColor="text1" w:themeTint="D8"/>
+    </w:rPr>
+  </w:style>
+  <w:style w:type="character" w:customStyle="1" w:styleId="Heading9Char">
+    <w:name w:val="Heading 9 Char"/>
+    <w:basedOn w:val="DefaultParagraphFont"/>
+    <w:link w:val="Heading9"/>
+    <w:uiPriority w:val="9"/>
+    <w:rPr>
+      <w:rFonts w:eastAsiaTheme="majorEastAsia" w:cstheme="majorBidi"/>
+      <w:color w:val="272727" w:themeColor="text1" w:themeTint="D8"/>
+    </w:rPr>
+  </w:style>
+  <w:style w:type="character" w:customStyle="1" w:styleId="TitleChar">
     <w:name w:val="Title Char"/>
     <w:basedOn w:val="DefaultParagraphFont"/>
     <w:link w:val="Title"/>
     <w:uiPriority w:val="10"/>
     <w:rPr>
-      <w:rFonts w:asciiTheme="majorHAnsi" w:hAnsiTheme="majorHAnsi" w:eastAsiaTheme="majorEastAsia" w:cstheme="majorBidi"/>
+      <w:rFonts w:asciiTheme="majorHAnsi" w:eastAsiaTheme="majorEastAsia" w:hAnsiTheme="majorHAnsi" w:cstheme="majorBidi"/>
       <w:spacing w:val="-10"/>
       <w:kern w:val="28"/>
       <w:sz w:val="56"/>
@@ -743,14 +2401,14 @@
       <w:contextualSpacing/>
     </w:pPr>
     <w:rPr>
-      <w:rFonts w:asciiTheme="majorHAnsi" w:hAnsiTheme="majorHAnsi" w:eastAsiaTheme="majorEastAsia" w:cstheme="majorBidi"/>
+      <w:rFonts w:asciiTheme="majorHAnsi" w:eastAsiaTheme="majorEastAsia" w:hAnsiTheme="majorHAnsi" w:cstheme="majorBidi"/>
       <w:spacing w:val="-10"/>
       <w:kern w:val="28"/>
       <w:sz w:val="56"/>
       <w:szCs w:val="56"/>
     </w:rPr>
   </w:style>
-  <w:style w:type="character" w:styleId="SubtitleChar" w:customStyle="1">
+  <w:style w:type="character" w:customStyle="1" w:styleId="SubtitleChar">
     <w:name w:val="Subtitle Char"/>
     <w:basedOn w:val="DefaultParagraphFont"/>
     <w:link w:val="Subtitle"/>
@@ -794,7 +2452,7 @@
       <w:color w:val="0F4761" w:themeColor="accent1" w:themeShade="BF"/>
     </w:rPr>
   </w:style>
-  <w:style w:type="character" w:styleId="QuoteChar" w:customStyle="1">
+  <w:style w:type="character" w:customStyle="1" w:styleId="QuoteChar">
     <w:name w:val="Quote Char"/>
     <w:basedOn w:val="DefaultParagraphFont"/>
     <w:link w:val="Quote"/>
@@ -822,7 +2480,7 @@
       <w:color w:val="404040" w:themeColor="text1" w:themeTint="BF"/>
     </w:rPr>
   </w:style>
-  <w:style w:type="character" w:styleId="IntenseQuoteChar" w:customStyle="1">
+  <w:style w:type="character" w:customStyle="1" w:styleId="IntenseQuoteChar">
     <w:name w:val="Intense Quote Char"/>
     <w:basedOn w:val="DefaultParagraphFont"/>
     <w:link w:val="IntenseQuote"/>
@@ -842,8 +2500,8 @@
     <w:qFormat/>
     <w:pPr>
       <w:pBdr>
-        <w:top w:val="single" w:color="0F4761" w:themeColor="accent1" w:themeShade="BF" w:sz="4" w:space="10"/>
-        <w:bottom w:val="single" w:color="0F4761" w:themeColor="accent1" w:themeShade="BF" w:sz="4" w:space="10"/>
+        <w:top w:val="single" w:sz="4" w:space="10" w:color="0F4761" w:themeColor="accent1" w:themeShade="BF"/>
+        <w:bottom w:val="single" w:sz="4" w:space="10" w:color="0F4761" w:themeColor="accent1" w:themeShade="BF"/>
       </w:pBdr>
       <w:spacing w:before="360" w:after="360"/>
       <w:ind w:left="864" w:right="864"/>
@@ -868,11 +2526,41 @@
       <w:spacing w:val="5"/>
     </w:rPr>
   </w:style>
+  <w:style w:type="table" w:styleId="TableGrid">
+    <w:name w:val="Table Grid"/>
+    <w:basedOn w:val="TableNormal"/>
+    <w:uiPriority w:val="39"/>
+    <w:rsid w:val="00526E66"/>
+    <w:pPr>
+      <w:spacing w:after="0" w:line="240" w:lineRule="auto"/>
+    </w:pPr>
+    <w:tblPr>
+      <w:tblBorders>
+        <w:top w:val="single" w:sz="4" w:space="0" w:color="auto"/>
+        <w:left w:val="single" w:sz="4" w:space="0" w:color="auto"/>
+        <w:bottom w:val="single" w:sz="4" w:space="0" w:color="auto"/>
+        <w:right w:val="single" w:sz="4" w:space="0" w:color="auto"/>
+        <w:insideH w:val="single" w:sz="4" w:space="0" w:color="auto"/>
+        <w:insideV w:val="single" w:sz="4" w:space="0" w:color="auto"/>
+      </w:tblBorders>
+    </w:tblPr>
+  </w:style>
+  <w:style w:type="paragraph" w:styleId="ListParagraph">
+    <w:name w:val="List Paragraph"/>
+    <w:basedOn w:val="Normal"/>
+    <w:uiPriority w:val="34"/>
+    <w:qFormat/>
+    <w:rsid w:val="007E7FE0"/>
+    <w:pPr>
+      <w:ind w:left="720"/>
+      <w:contextualSpacing/>
+    </w:pPr>
+  </w:style>
 </w:styles>
 </file>
 
 <file path=word/theme/theme1.xml><?xml version="1.0" encoding="utf-8"?>
-<a:theme xmlns:thm15="http://schemas.microsoft.com/office/thememl/2012/main" xmlns:a="http://schemas.openxmlformats.org/drawingml/2006/main" name="Office Theme">
+<a:theme xmlns:a="http://schemas.openxmlformats.org/drawingml/2006/main" name="Office Theme">
   <a:themeElements>
     <a:clrScheme name="Office">
       <a:dk1>

</xml_diff>